<commit_message>
Corrección Tabla "Tiene" y "Linea_Pedido
</commit_message>
<xml_diff>
--- a/Bases de datos/Diseño lógico/PasoTablasProyecto.docx
+++ b/Bases de datos/Diseño lógico/PasoTablasProyecto.docx
@@ -1,6 +1,6 @@
 
 <file path=word/document.xml><?xml version="1.0" encoding="utf-8"?>
-<w:document xmlns:wpc="http://schemas.microsoft.com/office/word/2010/wordprocessingCanvas" xmlns:mc="http://schemas.openxmlformats.org/markup-compatibility/2006" xmlns:o="urn:schemas-microsoft-com:office:office" xmlns:r="http://schemas.openxmlformats.org/officeDocument/2006/relationships" xmlns:m="http://schemas.openxmlformats.org/officeDocument/2006/math" xmlns:v="urn:schemas-microsoft-com:vml" xmlns:wp14="http://schemas.microsoft.com/office/word/2010/wordprocessingDrawing" xmlns:wp="http://schemas.openxmlformats.org/drawingml/2006/wordprocessingDrawing" xmlns:w10="urn:schemas-microsoft-com:office:word" xmlns:w="http://schemas.openxmlformats.org/wordprocessingml/2006/main" xmlns:w14="http://schemas.microsoft.com/office/word/2010/wordml" xmlns:w15="http://schemas.microsoft.com/office/word/2012/wordml" xmlns:wpg="http://schemas.microsoft.com/office/word/2010/wordprocessingGroup" xmlns:wpi="http://schemas.microsoft.com/office/word/2010/wordprocessingInk" xmlns:wne="http://schemas.microsoft.com/office/word/2006/wordml" xmlns:wps="http://schemas.microsoft.com/office/word/2010/wordprocessingShape" mc:Ignorable="w14 w15 wp14">
+<w:document xmlns:wpc="http://schemas.microsoft.com/office/word/2010/wordprocessingCanvas" xmlns:mo="http://schemas.microsoft.com/office/mac/office/2008/main" xmlns:mc="http://schemas.openxmlformats.org/markup-compatibility/2006" xmlns:mv="urn:schemas-microsoft-com:mac:vml" xmlns:o="urn:schemas-microsoft-com:office:office" xmlns:r="http://schemas.openxmlformats.org/officeDocument/2006/relationships" xmlns:m="http://schemas.openxmlformats.org/officeDocument/2006/math" xmlns:v="urn:schemas-microsoft-com:vml" xmlns:wp14="http://schemas.microsoft.com/office/word/2010/wordprocessingDrawing" xmlns:wp="http://schemas.openxmlformats.org/drawingml/2006/wordprocessingDrawing" xmlns:w10="urn:schemas-microsoft-com:office:word" xmlns:w="http://schemas.openxmlformats.org/wordprocessingml/2006/main" xmlns:w14="http://schemas.microsoft.com/office/word/2010/wordml" xmlns:w15="http://schemas.microsoft.com/office/word/2012/wordml" xmlns:wpg="http://schemas.microsoft.com/office/word/2010/wordprocessingGroup" xmlns:wpi="http://schemas.microsoft.com/office/word/2010/wordprocessingInk" xmlns:wne="http://schemas.microsoft.com/office/word/2006/wordml" xmlns:wps="http://schemas.microsoft.com/office/word/2010/wordprocessingShape" mc:Ignorable="w14 w15 wp14">
   <w:body>
     <w:p>
       <w:pPr>
@@ -1191,16 +1191,107 @@
                 <w:sz w:val="23"/>
                 <w:szCs w:val="23"/>
               </w:rPr>
-              <w:t>cod_pedido</w:t>
-            </w:r>
-            <w:r>
-              <w:rPr>
-                <w:rFonts w:ascii="FreeMono" w:hAnsi="FreeMono"/>
-                <w:noProof/>
-                <w:sz w:val="23"/>
-                <w:szCs w:val="23"/>
-              </w:rPr>
-              <w:t>, fecha, articulos, fecha_pedido, cantida</w:t>
+              <w:t>cod_linea</w:t>
+            </w:r>
+            <w:r>
+              <w:rPr>
+                <w:rFonts w:ascii="FreeMono" w:hAnsi="FreeMono"/>
+                <w:b/>
+                <w:noProof/>
+                <w:sz w:val="23"/>
+                <w:szCs w:val="23"/>
+              </w:rPr>
+              <w:t xml:space="preserve"> </w:t>
+            </w:r>
+            <w:r>
+              <w:rPr>
+                <w:rFonts w:ascii="FreeMono" w:hAnsi="FreeMono"/>
+                <w:b/>
+                <w:noProof/>
+                <w:sz w:val="23"/>
+                <w:szCs w:val="23"/>
+              </w:rPr>
+              <w:t xml:space="preserve">, </w:t>
+            </w:r>
+            <w:r>
+              <w:rPr>
+                <w:rFonts w:ascii="FreeMono" w:hAnsi="FreeMono"/>
+                <w:b/>
+                <w:noProof/>
+                <w:sz w:val="23"/>
+                <w:szCs w:val="23"/>
+              </w:rPr>
+              <w:t>cod_</w:t>
+            </w:r>
+            <w:r>
+              <w:rPr>
+                <w:rFonts w:ascii="FreeMono" w:hAnsi="FreeMono"/>
+                <w:b/>
+                <w:noProof/>
+                <w:sz w:val="23"/>
+                <w:szCs w:val="23"/>
+              </w:rPr>
+              <w:t>pedido</w:t>
+            </w:r>
+            <w:r>
+              <w:rPr>
+                <w:rFonts w:ascii="FreeMono" w:hAnsi="FreeMono"/>
+                <w:noProof/>
+                <w:sz w:val="23"/>
+                <w:szCs w:val="23"/>
+              </w:rPr>
+              <w:t>,</w:t>
+            </w:r>
+            <w:r>
+              <w:rPr>
+                <w:rFonts w:ascii="FreeMono" w:hAnsi="FreeMono"/>
+                <w:b/>
+                <w:noProof/>
+                <w:color w:val="0070C0"/>
+                <w:sz w:val="23"/>
+                <w:szCs w:val="23"/>
+              </w:rPr>
+              <w:t xml:space="preserve"> </w:t>
+            </w:r>
+            <w:r>
+              <w:rPr>
+                <w:rFonts w:ascii="FreeMono" w:hAnsi="FreeMono"/>
+                <w:b/>
+                <w:noProof/>
+                <w:color w:val="0070C0"/>
+                <w:sz w:val="23"/>
+                <w:szCs w:val="23"/>
+              </w:rPr>
+              <w:t>cod_material</w:t>
+            </w:r>
+            <w:r>
+              <w:rPr>
+                <w:rFonts w:ascii="FreeMono" w:hAnsi="FreeMono"/>
+                <w:b/>
+                <w:noProof/>
+                <w:color w:val="0070C0"/>
+                <w:sz w:val="23"/>
+                <w:szCs w:val="23"/>
+              </w:rPr>
+              <w:t>, cod_pedido</w:t>
+            </w:r>
+            <w:r>
+              <w:rPr>
+                <w:rFonts w:ascii="FreeMono" w:hAnsi="FreeMono"/>
+                <w:noProof/>
+                <w:sz w:val="23"/>
+                <w:szCs w:val="23"/>
+              </w:rPr>
+              <w:t xml:space="preserve">, </w:t>
+            </w:r>
+            <w:r>
+              <w:rPr>
+                <w:rFonts w:ascii="FreeMono" w:hAnsi="FreeMono"/>
+                <w:noProof/>
+                <w:sz w:val="23"/>
+                <w:szCs w:val="23"/>
+              </w:rPr>
+              <w:t>fecha, articulos, fecha_pedido, cantida</w:t>
             </w:r>
             <w:r>
               <w:rPr>
@@ -1856,7 +1947,6 @@
                 <w:szCs w:val="23"/>
               </w:rPr>
             </w:pPr>
-            <w:bookmarkStart w:id="0" w:name="_GoBack"/>
             <w:r>
               <w:rPr>
                 <w:rFonts w:ascii="FreeMono" w:hAnsi="FreeMono"/>
@@ -1865,18 +1955,7 @@
                 <w:sz w:val="23"/>
                 <w:szCs w:val="23"/>
               </w:rPr>
-              <w:t>PETICION</w:t>
-            </w:r>
-            <w:bookmarkEnd w:id="0"/>
-            <w:r>
-              <w:rPr>
-                <w:rFonts w:ascii="FreeMono" w:hAnsi="FreeMono"/>
-                <w:b/>
-                <w:noProof/>
-                <w:sz w:val="23"/>
-                <w:szCs w:val="23"/>
-              </w:rPr>
-              <w:t>_COMPRAS</w:t>
+              <w:t>PETICION_COMPRAS</w:t>
             </w:r>
             <w:r>
               <w:rPr>
@@ -2260,137 +2339,6 @@
                 <w:szCs w:val="23"/>
               </w:rPr>
             </w:pPr>
-            <w:r>
-              <w:rPr>
-                <w:rFonts w:ascii="FreeMono" w:hAnsi="FreeMono"/>
-                <w:b/>
-                <w:noProof/>
-                <w:sz w:val="23"/>
-                <w:szCs w:val="23"/>
-              </w:rPr>
-              <w:t>TIENE</w:t>
-            </w:r>
-            <w:r>
-              <w:rPr>
-                <w:rFonts w:ascii="FreeMono" w:hAnsi="FreeMono"/>
-                <w:b/>
-                <w:noProof/>
-                <w:sz w:val="23"/>
-                <w:szCs w:val="23"/>
-              </w:rPr>
-              <w:t xml:space="preserve">  </w:t>
-            </w:r>
-            <w:r>
-              <w:rPr>
-                <w:rFonts w:ascii="FreeMono" w:hAnsi="FreeMono"/>
-                <w:noProof/>
-                <w:sz w:val="23"/>
-                <w:szCs w:val="23"/>
-              </w:rPr>
-              <w:t xml:space="preserve"> (</w:t>
-            </w:r>
-            <w:r>
-              <w:rPr>
-                <w:rFonts w:ascii="FreeMono" w:hAnsi="FreeMono"/>
-                <w:b/>
-                <w:noProof/>
-                <w:sz w:val="23"/>
-                <w:szCs w:val="23"/>
-              </w:rPr>
-              <w:t>cod_pedido</w:t>
-            </w:r>
-            <w:r>
-              <w:rPr>
-                <w:rFonts w:ascii="FreeMono" w:hAnsi="FreeMono"/>
-                <w:noProof/>
-                <w:sz w:val="23"/>
-                <w:szCs w:val="23"/>
-              </w:rPr>
-              <w:t xml:space="preserve">, </w:t>
-            </w:r>
-            <w:r>
-              <w:rPr>
-                <w:rFonts w:ascii="FreeMono" w:hAnsi="FreeMono"/>
-                <w:b/>
-                <w:noProof/>
-                <w:sz w:val="23"/>
-                <w:szCs w:val="23"/>
-              </w:rPr>
-              <w:t>cod_material</w:t>
-            </w:r>
-            <w:r>
-              <w:rPr>
-                <w:rFonts w:ascii="FreeMono" w:hAnsi="FreeMono"/>
-                <w:noProof/>
-                <w:sz w:val="23"/>
-                <w:szCs w:val="23"/>
-              </w:rPr>
-              <w:t xml:space="preserve">, </w:t>
-            </w:r>
-            <w:r>
-              <w:rPr>
-                <w:rFonts w:ascii="FreeMono" w:hAnsi="FreeMono"/>
-                <w:b/>
-                <w:noProof/>
-                <w:color w:val="0070C0"/>
-                <w:sz w:val="23"/>
-                <w:szCs w:val="23"/>
-              </w:rPr>
-              <w:t>cod_pedido</w:t>
-            </w:r>
-            <w:r>
-              <w:rPr>
-                <w:rFonts w:ascii="FreeMono" w:hAnsi="FreeMono"/>
-                <w:b/>
-                <w:noProof/>
-                <w:sz w:val="23"/>
-                <w:szCs w:val="23"/>
-              </w:rPr>
-              <w:t xml:space="preserve">, </w:t>
-            </w:r>
-            <w:r>
-              <w:rPr>
-                <w:rFonts w:ascii="FreeMono" w:hAnsi="FreeMono"/>
-                <w:b/>
-                <w:noProof/>
-                <w:color w:val="0070C0"/>
-                <w:sz w:val="23"/>
-                <w:szCs w:val="23"/>
-              </w:rPr>
-              <w:t>cod_material</w:t>
-            </w:r>
-            <w:r>
-              <w:rPr>
-                <w:rFonts w:ascii="FreeMono" w:hAnsi="FreeMono"/>
-                <w:b/>
-                <w:noProof/>
-                <w:color w:val="0070C0"/>
-                <w:sz w:val="23"/>
-                <w:szCs w:val="23"/>
-              </w:rPr>
-              <w:t xml:space="preserve">, </w:t>
-            </w:r>
-            <w:r>
-              <w:rPr>
-                <w:rFonts w:ascii="FreeMono" w:hAnsi="FreeMono"/>
-                <w:b/>
-                <w:noProof/>
-                <w:color w:val="FF0000"/>
-                <w:sz w:val="23"/>
-                <w:szCs w:val="23"/>
-              </w:rPr>
-              <w:t>cod_material</w:t>
-            </w:r>
-            <w:r>
-              <w:rPr>
-                <w:rFonts w:ascii="FreeMono" w:hAnsi="FreeMono"/>
-                <w:noProof/>
-                <w:color w:val="000000" w:themeColor="text1"/>
-                <w:sz w:val="23"/>
-                <w:szCs w:val="23"/>
-              </w:rPr>
-              <w:t>)</w:t>
-            </w:r>
           </w:p>
         </w:tc>
       </w:tr>
@@ -2706,7 +2654,6 @@
                 <w:szCs w:val="22"/>
               </w:rPr>
             </w:pPr>
-            <w:proofErr w:type="spellStart"/>
             <w:r>
               <w:rPr>
                 <w:rFonts w:ascii="FreeMono" w:hAnsi="FreeMono"/>
@@ -2724,7 +2671,6 @@
               </w:rPr>
               <w:t>ubicacion</w:t>
             </w:r>
-            <w:proofErr w:type="spellEnd"/>
             <w:r>
               <w:rPr>
                 <w:rFonts w:ascii="FreeMono" w:hAnsi="FreeMono"/>
@@ -2745,18 +2691,8 @@
                 <w:sz w:val="22"/>
                 <w:szCs w:val="22"/>
               </w:rPr>
-              <w:t xml:space="preserve"> </w:t>
-            </w:r>
-            <w:proofErr w:type="spellStart"/>
-            <w:r>
-              <w:rPr>
-                <w:rFonts w:ascii="FreeMono" w:hAnsi="FreeMono"/>
-                <w:sz w:val="22"/>
-                <w:szCs w:val="22"/>
-              </w:rPr>
-              <w:t>UBICACION.cod_ubicacion</w:t>
-            </w:r>
-            <w:proofErr w:type="spellEnd"/>
+              <w:t xml:space="preserve"> UBICACION.cod_ubicacion</w:t>
+            </w:r>
           </w:p>
         </w:tc>
         <w:tc>
@@ -2887,7 +2823,6 @@
                 <w:szCs w:val="22"/>
               </w:rPr>
             </w:pPr>
-            <w:proofErr w:type="spellStart"/>
             <w:r>
               <w:rPr>
                 <w:rFonts w:ascii="FreeMono" w:hAnsi="FreeMono"/>
@@ -2914,7 +2849,6 @@
               </w:rPr>
               <w:t>_persona</w:t>
             </w:r>
-            <w:proofErr w:type="spellEnd"/>
             <w:r>
               <w:rPr>
                 <w:rFonts w:ascii="FreeMono" w:hAnsi="FreeMono"/>
@@ -3068,7 +3002,6 @@
                 <w:szCs w:val="22"/>
               </w:rPr>
             </w:pPr>
-            <w:proofErr w:type="spellStart"/>
             <w:r>
               <w:rPr>
                 <w:rFonts w:ascii="FreeMono" w:hAnsi="FreeMono"/>
@@ -3084,42 +3017,22 @@
                 <w:sz w:val="22"/>
                 <w:szCs w:val="22"/>
               </w:rPr>
-              <w:t>cod_proveedor</w:t>
-            </w:r>
-            <w:proofErr w:type="spellEnd"/>
-            <w:r>
-              <w:rPr>
-                <w:rFonts w:ascii="FreeMono" w:hAnsi="FreeMono"/>
-                <w:color w:val="3333FF"/>
+              <w:t xml:space="preserve">cod_proveedor </w:t>
+            </w:r>
+            <w:r>
+              <w:rPr>
+                <w:rFonts w:ascii="FreeMono" w:hAnsi="FreeMono"/>
+              </w:rPr>
+              <w:t>→</w:t>
+            </w:r>
+            <w:r>
+              <w:rPr>
+                <w:rFonts w:ascii="FreeMono" w:hAnsi="FreeMono"/>
                 <w:sz w:val="22"/>
                 <w:szCs w:val="22"/>
               </w:rPr>
-              <w:t xml:space="preserve"> </w:t>
-            </w:r>
-            <w:r>
-              <w:rPr>
-                <w:rFonts w:ascii="FreeMono" w:hAnsi="FreeMono"/>
-              </w:rPr>
-              <w:t>→</w:t>
-            </w:r>
-            <w:r>
-              <w:rPr>
-                <w:rFonts w:ascii="FreeMono" w:hAnsi="FreeMono"/>
-                <w:sz w:val="22"/>
-                <w:szCs w:val="22"/>
-              </w:rPr>
-              <w:t xml:space="preserve"> </w:t>
-            </w:r>
-            <w:proofErr w:type="spellStart"/>
-            <w:r>
-              <w:rPr>
-                <w:rFonts w:ascii="FreeMono" w:hAnsi="FreeMono"/>
-                <w:sz w:val="22"/>
-                <w:szCs w:val="22"/>
-              </w:rPr>
-              <w:t>PROVEEDORES.cod_proveedor</w:t>
-            </w:r>
-            <w:proofErr w:type="spellEnd"/>
+              <w:t xml:space="preserve"> PROVEEDORES.cod_proveedor</w:t>
+            </w:r>
           </w:p>
         </w:tc>
         <w:tc>
@@ -3250,7 +3163,6 @@
                 <w:szCs w:val="22"/>
               </w:rPr>
             </w:pPr>
-            <w:proofErr w:type="spellStart"/>
             <w:r>
               <w:rPr>
                 <w:rFonts w:ascii="FreeMono" w:hAnsi="FreeMono"/>
@@ -3266,42 +3178,22 @@
                 <w:sz w:val="22"/>
                 <w:szCs w:val="22"/>
               </w:rPr>
-              <w:t>cod_material</w:t>
-            </w:r>
-            <w:proofErr w:type="spellEnd"/>
-            <w:r>
-              <w:rPr>
-                <w:rFonts w:ascii="FreeMono" w:hAnsi="FreeMono"/>
-                <w:color w:val="3333FF"/>
+              <w:t xml:space="preserve">cod_material </w:t>
+            </w:r>
+            <w:r>
+              <w:rPr>
+                <w:rFonts w:ascii="FreeMono" w:hAnsi="FreeMono"/>
+              </w:rPr>
+              <w:t>→</w:t>
+            </w:r>
+            <w:r>
+              <w:rPr>
+                <w:rFonts w:ascii="FreeMono" w:hAnsi="FreeMono"/>
                 <w:sz w:val="22"/>
                 <w:szCs w:val="22"/>
               </w:rPr>
-              <w:t xml:space="preserve"> </w:t>
-            </w:r>
-            <w:r>
-              <w:rPr>
-                <w:rFonts w:ascii="FreeMono" w:hAnsi="FreeMono"/>
-              </w:rPr>
-              <w:t>→</w:t>
-            </w:r>
-            <w:r>
-              <w:rPr>
-                <w:rFonts w:ascii="FreeMono" w:hAnsi="FreeMono"/>
-                <w:sz w:val="22"/>
-                <w:szCs w:val="22"/>
-              </w:rPr>
-              <w:t xml:space="preserve"> </w:t>
-            </w:r>
-            <w:proofErr w:type="spellStart"/>
-            <w:r>
-              <w:rPr>
-                <w:rFonts w:ascii="FreeMono" w:hAnsi="FreeMono"/>
-                <w:sz w:val="22"/>
-                <w:szCs w:val="22"/>
-              </w:rPr>
-              <w:t>MATERIAL_INFORMATICO.cod_material</w:t>
-            </w:r>
-            <w:proofErr w:type="spellEnd"/>
+              <w:t xml:space="preserve"> MATERIAL_INFORMATICO.cod_material</w:t>
+            </w:r>
           </w:p>
         </w:tc>
         <w:tc>
@@ -3432,7 +3324,6 @@
                 <w:szCs w:val="22"/>
               </w:rPr>
             </w:pPr>
-            <w:proofErr w:type="spellStart"/>
             <w:r>
               <w:rPr>
                 <w:rFonts w:ascii="FreeMono" w:hAnsi="FreeMono"/>
@@ -3459,7 +3350,6 @@
               </w:rPr>
               <w:t>_persona</w:t>
             </w:r>
-            <w:proofErr w:type="spellEnd"/>
             <w:r>
               <w:rPr>
                 <w:rFonts w:ascii="FreeMono" w:hAnsi="FreeMono"/>
@@ -3613,7 +3503,6 @@
                 <w:szCs w:val="22"/>
               </w:rPr>
             </w:pPr>
-            <w:proofErr w:type="spellStart"/>
             <w:r>
               <w:rPr>
                 <w:rFonts w:ascii="FreeMono" w:hAnsi="FreeMono"/>
@@ -3640,7 +3529,6 @@
               </w:rPr>
               <w:t>_persona</w:t>
             </w:r>
-            <w:proofErr w:type="spellEnd"/>
             <w:r>
               <w:rPr>
                 <w:rFonts w:ascii="FreeMono" w:hAnsi="FreeMono"/>
@@ -3794,7 +3682,6 @@
                 <w:szCs w:val="22"/>
               </w:rPr>
             </w:pPr>
-            <w:proofErr w:type="spellStart"/>
             <w:r>
               <w:rPr>
                 <w:rFonts w:ascii="FreeMono" w:hAnsi="FreeMono"/>
@@ -3821,7 +3708,6 @@
               </w:rPr>
               <w:t>_persona</w:t>
             </w:r>
-            <w:proofErr w:type="spellEnd"/>
             <w:r>
               <w:rPr>
                 <w:rFonts w:ascii="FreeMono" w:hAnsi="FreeMono"/>
@@ -3975,7 +3861,6 @@
                 <w:szCs w:val="22"/>
               </w:rPr>
             </w:pPr>
-            <w:proofErr w:type="spellStart"/>
             <w:r>
               <w:rPr>
                 <w:rFonts w:ascii="FreeMono" w:hAnsi="FreeMono"/>
@@ -4002,7 +3887,6 @@
               </w:rPr>
               <w:t>_persona</w:t>
             </w:r>
-            <w:proofErr w:type="spellEnd"/>
             <w:r>
               <w:rPr>
                 <w:rFonts w:ascii="FreeMono" w:hAnsi="FreeMono"/>
@@ -4156,7 +4040,6 @@
                 <w:szCs w:val="22"/>
               </w:rPr>
             </w:pPr>
-            <w:proofErr w:type="spellStart"/>
             <w:r>
               <w:rPr>
                 <w:rFonts w:ascii="FreeMono" w:hAnsi="FreeMono"/>
@@ -4183,7 +4066,6 @@
               </w:rPr>
               <w:t>_persona</w:t>
             </w:r>
-            <w:proofErr w:type="spellEnd"/>
             <w:r>
               <w:rPr>
                 <w:rFonts w:ascii="FreeMono" w:hAnsi="FreeMono"/>
@@ -4337,7 +4219,6 @@
                 <w:szCs w:val="22"/>
               </w:rPr>
             </w:pPr>
-            <w:proofErr w:type="spellStart"/>
             <w:r>
               <w:rPr>
                 <w:rFonts w:ascii="FreeMono" w:hAnsi="FreeMono"/>
@@ -4353,42 +4234,22 @@
                 <w:sz w:val="22"/>
                 <w:szCs w:val="22"/>
               </w:rPr>
-              <w:t>cod_material</w:t>
-            </w:r>
-            <w:proofErr w:type="spellEnd"/>
-            <w:r>
-              <w:rPr>
-                <w:rFonts w:ascii="FreeMono" w:hAnsi="FreeMono"/>
-                <w:color w:val="3333FF"/>
+              <w:t xml:space="preserve">cod_material </w:t>
+            </w:r>
+            <w:r>
+              <w:rPr>
+                <w:rFonts w:ascii="FreeMono" w:hAnsi="FreeMono"/>
+              </w:rPr>
+              <w:t>→</w:t>
+            </w:r>
+            <w:r>
+              <w:rPr>
+                <w:rFonts w:ascii="FreeMono" w:hAnsi="FreeMono"/>
                 <w:sz w:val="22"/>
                 <w:szCs w:val="22"/>
               </w:rPr>
-              <w:t xml:space="preserve"> </w:t>
-            </w:r>
-            <w:r>
-              <w:rPr>
-                <w:rFonts w:ascii="FreeMono" w:hAnsi="FreeMono"/>
-              </w:rPr>
-              <w:t>→</w:t>
-            </w:r>
-            <w:r>
-              <w:rPr>
-                <w:rFonts w:ascii="FreeMono" w:hAnsi="FreeMono"/>
-                <w:sz w:val="22"/>
-                <w:szCs w:val="22"/>
-              </w:rPr>
-              <w:t xml:space="preserve"> </w:t>
-            </w:r>
-            <w:proofErr w:type="spellStart"/>
-            <w:r>
-              <w:rPr>
-                <w:rFonts w:ascii="FreeMono" w:hAnsi="FreeMono"/>
-                <w:sz w:val="22"/>
-                <w:szCs w:val="22"/>
-              </w:rPr>
-              <w:t>MATERIAL_INFORMATICO.cod_material</w:t>
-            </w:r>
-            <w:proofErr w:type="spellEnd"/>
+              <w:t xml:space="preserve"> MATERIAL_INFORMATICO.cod_material</w:t>
+            </w:r>
           </w:p>
         </w:tc>
         <w:tc>
@@ -4519,7 +4380,6 @@
                 <w:szCs w:val="22"/>
               </w:rPr>
             </w:pPr>
-            <w:proofErr w:type="spellStart"/>
             <w:r>
               <w:rPr>
                 <w:rFonts w:ascii="FreeMono" w:hAnsi="FreeMono"/>
@@ -4535,42 +4395,22 @@
                 <w:sz w:val="22"/>
                 <w:szCs w:val="22"/>
               </w:rPr>
-              <w:t>cod_material</w:t>
-            </w:r>
-            <w:proofErr w:type="spellEnd"/>
-            <w:r>
-              <w:rPr>
-                <w:rFonts w:ascii="FreeMono" w:hAnsi="FreeMono"/>
-                <w:color w:val="3333FF"/>
+              <w:t xml:space="preserve">cod_material </w:t>
+            </w:r>
+            <w:r>
+              <w:rPr>
+                <w:rFonts w:ascii="FreeMono" w:hAnsi="FreeMono"/>
+              </w:rPr>
+              <w:t>→</w:t>
+            </w:r>
+            <w:r>
+              <w:rPr>
+                <w:rFonts w:ascii="FreeMono" w:hAnsi="FreeMono"/>
                 <w:sz w:val="22"/>
                 <w:szCs w:val="22"/>
               </w:rPr>
-              <w:t xml:space="preserve"> </w:t>
-            </w:r>
-            <w:r>
-              <w:rPr>
-                <w:rFonts w:ascii="FreeMono" w:hAnsi="FreeMono"/>
-              </w:rPr>
-              <w:t>→</w:t>
-            </w:r>
-            <w:r>
-              <w:rPr>
-                <w:rFonts w:ascii="FreeMono" w:hAnsi="FreeMono"/>
-                <w:sz w:val="22"/>
-                <w:szCs w:val="22"/>
-              </w:rPr>
-              <w:t xml:space="preserve"> </w:t>
-            </w:r>
-            <w:proofErr w:type="spellStart"/>
-            <w:r>
-              <w:rPr>
-                <w:rFonts w:ascii="FreeMono" w:hAnsi="FreeMono"/>
-                <w:sz w:val="22"/>
-                <w:szCs w:val="22"/>
-              </w:rPr>
-              <w:t>MATERIAL_INFORMATICO.cod_material</w:t>
-            </w:r>
-            <w:proofErr w:type="spellEnd"/>
+              <w:t xml:space="preserve"> MATERIAL_INFORMATICO.cod_material</w:t>
+            </w:r>
           </w:p>
         </w:tc>
         <w:tc>
@@ -4701,7 +4541,6 @@
                 <w:szCs w:val="22"/>
               </w:rPr>
             </w:pPr>
-            <w:proofErr w:type="spellStart"/>
             <w:r>
               <w:rPr>
                 <w:rFonts w:ascii="FreeMono" w:hAnsi="FreeMono"/>
@@ -4717,42 +4556,22 @@
                 <w:sz w:val="22"/>
                 <w:szCs w:val="22"/>
               </w:rPr>
-              <w:t>cod_material</w:t>
-            </w:r>
-            <w:proofErr w:type="spellEnd"/>
-            <w:r>
-              <w:rPr>
-                <w:rFonts w:ascii="FreeMono" w:hAnsi="FreeMono"/>
-                <w:color w:val="3333FF"/>
+              <w:t xml:space="preserve">cod_material </w:t>
+            </w:r>
+            <w:r>
+              <w:rPr>
+                <w:rFonts w:ascii="FreeMono" w:hAnsi="FreeMono"/>
+              </w:rPr>
+              <w:t>→</w:t>
+            </w:r>
+            <w:r>
+              <w:rPr>
+                <w:rFonts w:ascii="FreeMono" w:hAnsi="FreeMono"/>
                 <w:sz w:val="22"/>
                 <w:szCs w:val="22"/>
               </w:rPr>
-              <w:t xml:space="preserve"> </w:t>
-            </w:r>
-            <w:r>
-              <w:rPr>
-                <w:rFonts w:ascii="FreeMono" w:hAnsi="FreeMono"/>
-              </w:rPr>
-              <w:t>→</w:t>
-            </w:r>
-            <w:r>
-              <w:rPr>
-                <w:rFonts w:ascii="FreeMono" w:hAnsi="FreeMono"/>
-                <w:sz w:val="22"/>
-                <w:szCs w:val="22"/>
-              </w:rPr>
-              <w:t xml:space="preserve"> </w:t>
-            </w:r>
-            <w:proofErr w:type="spellStart"/>
-            <w:r>
-              <w:rPr>
-                <w:rFonts w:ascii="FreeMono" w:hAnsi="FreeMono"/>
-                <w:sz w:val="22"/>
-                <w:szCs w:val="22"/>
-              </w:rPr>
-              <w:t>MATERIAL_INVENTARIABLE.cod_material</w:t>
-            </w:r>
-            <w:proofErr w:type="spellEnd"/>
+              <w:t xml:space="preserve"> MATERIAL_INVENTARIABLE.cod_material</w:t>
+            </w:r>
           </w:p>
         </w:tc>
         <w:tc>
@@ -4883,7 +4702,6 @@
                 <w:szCs w:val="22"/>
               </w:rPr>
             </w:pPr>
-            <w:proofErr w:type="spellStart"/>
             <w:r>
               <w:rPr>
                 <w:rFonts w:ascii="FreeMono" w:hAnsi="FreeMono"/>
@@ -4899,42 +4717,22 @@
                 <w:sz w:val="22"/>
                 <w:szCs w:val="22"/>
               </w:rPr>
-              <w:t>cod_material</w:t>
-            </w:r>
-            <w:proofErr w:type="spellEnd"/>
-            <w:r>
-              <w:rPr>
-                <w:rFonts w:ascii="FreeMono" w:hAnsi="FreeMono"/>
-                <w:color w:val="3333FF"/>
+              <w:t xml:space="preserve">cod_material </w:t>
+            </w:r>
+            <w:r>
+              <w:rPr>
+                <w:rFonts w:ascii="FreeMono" w:hAnsi="FreeMono"/>
+              </w:rPr>
+              <w:t>→</w:t>
+            </w:r>
+            <w:r>
+              <w:rPr>
+                <w:rFonts w:ascii="FreeMono" w:hAnsi="FreeMono"/>
                 <w:sz w:val="22"/>
                 <w:szCs w:val="22"/>
               </w:rPr>
-              <w:t xml:space="preserve"> </w:t>
-            </w:r>
-            <w:r>
-              <w:rPr>
-                <w:rFonts w:ascii="FreeMono" w:hAnsi="FreeMono"/>
-              </w:rPr>
-              <w:t>→</w:t>
-            </w:r>
-            <w:r>
-              <w:rPr>
-                <w:rFonts w:ascii="FreeMono" w:hAnsi="FreeMono"/>
-                <w:sz w:val="22"/>
-                <w:szCs w:val="22"/>
-              </w:rPr>
-              <w:t xml:space="preserve"> </w:t>
-            </w:r>
-            <w:proofErr w:type="spellStart"/>
-            <w:r>
-              <w:rPr>
-                <w:rFonts w:ascii="FreeMono" w:hAnsi="FreeMono"/>
-                <w:sz w:val="22"/>
-                <w:szCs w:val="22"/>
-              </w:rPr>
-              <w:t>MATERIAL_INVENTARIABLE.cod_material</w:t>
-            </w:r>
-            <w:proofErr w:type="spellEnd"/>
+              <w:t xml:space="preserve"> MATERIAL_INVENTARIABLE.cod_material</w:t>
+            </w:r>
           </w:p>
         </w:tc>
         <w:tc>
@@ -5065,7 +4863,6 @@
                 <w:szCs w:val="22"/>
               </w:rPr>
             </w:pPr>
-            <w:proofErr w:type="spellStart"/>
             <w:r>
               <w:rPr>
                 <w:rFonts w:ascii="FreeMono" w:hAnsi="FreeMono"/>
@@ -5081,42 +4878,22 @@
                 <w:sz w:val="22"/>
                 <w:szCs w:val="22"/>
               </w:rPr>
-              <w:t>cod_material</w:t>
-            </w:r>
-            <w:proofErr w:type="spellEnd"/>
-            <w:r>
-              <w:rPr>
-                <w:rFonts w:ascii="FreeMono" w:hAnsi="FreeMono"/>
-                <w:color w:val="3333FF"/>
+              <w:t xml:space="preserve">cod_material </w:t>
+            </w:r>
+            <w:r>
+              <w:rPr>
+                <w:rFonts w:ascii="FreeMono" w:hAnsi="FreeMono"/>
+              </w:rPr>
+              <w:t>→</w:t>
+            </w:r>
+            <w:r>
+              <w:rPr>
+                <w:rFonts w:ascii="FreeMono" w:hAnsi="FreeMono"/>
                 <w:sz w:val="22"/>
                 <w:szCs w:val="22"/>
               </w:rPr>
-              <w:t xml:space="preserve"> </w:t>
-            </w:r>
-            <w:r>
-              <w:rPr>
-                <w:rFonts w:ascii="FreeMono" w:hAnsi="FreeMono"/>
-              </w:rPr>
-              <w:t>→</w:t>
-            </w:r>
-            <w:r>
-              <w:rPr>
-                <w:rFonts w:ascii="FreeMono" w:hAnsi="FreeMono"/>
-                <w:sz w:val="22"/>
-                <w:szCs w:val="22"/>
-              </w:rPr>
-              <w:t xml:space="preserve"> </w:t>
-            </w:r>
-            <w:proofErr w:type="spellStart"/>
-            <w:r>
-              <w:rPr>
-                <w:rFonts w:ascii="FreeMono" w:hAnsi="FreeMono"/>
-                <w:sz w:val="22"/>
-                <w:szCs w:val="22"/>
-              </w:rPr>
-              <w:t>HARDWARE.cod_material</w:t>
-            </w:r>
-            <w:proofErr w:type="spellEnd"/>
+              <w:t xml:space="preserve"> HARDWARE.cod_material</w:t>
+            </w:r>
           </w:p>
         </w:tc>
         <w:tc>
@@ -5249,7 +5026,6 @@
                 <w:lang w:val="en-US"/>
               </w:rPr>
             </w:pPr>
-            <w:proofErr w:type="spellStart"/>
             <w:r>
               <w:rPr>
                 <w:rFonts w:ascii="FreeMono" w:hAnsi="FreeMono"/>
@@ -5267,46 +5043,24 @@
                 <w:szCs w:val="22"/>
                 <w:lang w:val="en-US"/>
               </w:rPr>
-              <w:t>cod_material</w:t>
-            </w:r>
-            <w:proofErr w:type="spellEnd"/>
-            <w:r>
-              <w:rPr>
-                <w:rFonts w:ascii="FreeMono" w:hAnsi="FreeMono"/>
-                <w:color w:val="3333FF"/>
+              <w:t xml:space="preserve">cod_material </w:t>
+            </w:r>
+            <w:r>
+              <w:rPr>
+                <w:rFonts w:ascii="FreeMono" w:hAnsi="FreeMono"/>
+                <w:lang w:val="en-US"/>
+              </w:rPr>
+              <w:t>→</w:t>
+            </w:r>
+            <w:r>
+              <w:rPr>
+                <w:rFonts w:ascii="FreeMono" w:hAnsi="FreeMono"/>
                 <w:sz w:val="22"/>
                 <w:szCs w:val="22"/>
                 <w:lang w:val="en-US"/>
               </w:rPr>
-              <w:t xml:space="preserve"> </w:t>
-            </w:r>
-            <w:r>
-              <w:rPr>
-                <w:rFonts w:ascii="FreeMono" w:hAnsi="FreeMono"/>
-                <w:lang w:val="en-US"/>
-              </w:rPr>
-              <w:t>→</w:t>
-            </w:r>
-            <w:r>
-              <w:rPr>
-                <w:rFonts w:ascii="FreeMono" w:hAnsi="FreeMono"/>
-                <w:sz w:val="22"/>
-                <w:szCs w:val="22"/>
-                <w:lang w:val="en-US"/>
-              </w:rPr>
-              <w:t xml:space="preserve"> </w:t>
-            </w:r>
-            <w:proofErr w:type="spellStart"/>
-            <w:r>
-              <w:rPr>
-                <w:rFonts w:ascii="FreeMono" w:hAnsi="FreeMono"/>
-                <w:sz w:val="22"/>
-                <w:szCs w:val="22"/>
-                <w:lang w:val="en-US"/>
-              </w:rPr>
-              <w:t>HARDWARE.cod_material</w:t>
-            </w:r>
-            <w:proofErr w:type="spellEnd"/>
+              <w:t xml:space="preserve"> HARDWARE.cod_material</w:t>
+            </w:r>
           </w:p>
         </w:tc>
         <w:tc>
@@ -5431,7 +5185,7 @@
           </w:tblCellMar>
         </w:tblPrEx>
         <w:trPr>
-          <w:trHeight w:val="331"/>
+          <w:trHeight w:val="364"/>
         </w:trPr>
         <w:tc>
           <w:tcPr>
@@ -5443,32 +5197,37 @@
               <w:pStyle w:val="Standard"/>
               <w:ind w:left="-3"/>
             </w:pPr>
-            <w:proofErr w:type="spellStart"/>
             <w:r>
               <w:rPr>
                 <w:rFonts w:ascii="FreeMono" w:hAnsi="FreeMono"/>
                 <w:sz w:val="22"/>
                 <w:szCs w:val="22"/>
               </w:rPr>
-              <w:t>TIENE.cod_pedido</w:t>
-            </w:r>
-            <w:proofErr w:type="spellEnd"/>
-            <w:r>
-              <w:rPr>
-                <w:rFonts w:ascii="FreeMono" w:hAnsi="FreeMono"/>
+              <w:t>LINEA_PEDIDO.</w:t>
+            </w:r>
+            <w:r>
+              <w:rPr>
+                <w:rFonts w:ascii="FreeMono" w:hAnsi="FreeMono"/>
+                <w:color w:val="3333FF"/>
                 <w:sz w:val="22"/>
                 <w:szCs w:val="22"/>
               </w:rPr>
-              <w:t xml:space="preserve"> </w:t>
-            </w:r>
-            <w:r>
-              <w:rPr>
-                <w:rFonts w:ascii="FreeMono" w:hAnsi="FreeMono"/>
+              <w:t>cod_pedido</w:t>
+            </w:r>
+            <w:r>
+              <w:rPr>
+                <w:rFonts w:ascii="FreeMono" w:hAnsi="FreeMono"/>
+                <w:color w:val="3333FF"/>
                 <w:sz w:val="22"/>
                 <w:szCs w:val="22"/>
-                <w:lang w:val="en-US"/>
-              </w:rPr>
-              <w:sym w:font="Wingdings" w:char="F0E0"/>
+              </w:rPr>
+              <w:t xml:space="preserve"> </w:t>
+            </w:r>
+            <w:r>
+              <w:rPr>
+                <w:rFonts w:ascii="FreeMono" w:hAnsi="FreeMono"/>
+              </w:rPr>
+              <w:t>→</w:t>
             </w:r>
             <w:r>
               <w:rPr>
@@ -5478,16 +5237,30 @@
               </w:rPr>
               <w:t xml:space="preserve"> </w:t>
             </w:r>
-            <w:proofErr w:type="spellStart"/>
             <w:r>
               <w:rPr>
                 <w:rFonts w:ascii="FreeMono" w:hAnsi="FreeMono"/>
                 <w:sz w:val="22"/>
                 <w:szCs w:val="22"/>
               </w:rPr>
-              <w:t>LINEA_PEDIDO.cod_pedido</w:t>
-            </w:r>
-            <w:proofErr w:type="spellEnd"/>
+              <w:t>PEDIDO</w:t>
+            </w:r>
+            <w:r>
+              <w:rPr>
+                <w:rFonts w:ascii="FreeMono" w:hAnsi="FreeMono"/>
+                <w:sz w:val="22"/>
+                <w:szCs w:val="22"/>
+              </w:rPr>
+              <w:t>cod_</w:t>
+            </w:r>
+            <w:r>
+              <w:rPr>
+                <w:rFonts w:ascii="FreeMono" w:hAnsi="FreeMono"/>
+                <w:sz w:val="22"/>
+                <w:szCs w:val="22"/>
+              </w:rPr>
+              <w:t>pedido</w:t>
+            </w:r>
           </w:p>
         </w:tc>
         <w:tc>
@@ -5563,158 +5336,6 @@
           </w:p>
         </w:tc>
       </w:tr>
-      <w:tr>
-        <w:tblPrEx>
-          <w:tblBorders>
-            <w:top w:val="single" w:sz="4" w:space="0" w:color="auto"/>
-            <w:left w:val="single" w:sz="4" w:space="0" w:color="auto"/>
-            <w:bottom w:val="single" w:sz="4" w:space="0" w:color="auto"/>
-            <w:right w:val="single" w:sz="4" w:space="0" w:color="auto"/>
-            <w:insideH w:val="single" w:sz="4" w:space="0" w:color="auto"/>
-            <w:insideV w:val="single" w:sz="4" w:space="0" w:color="auto"/>
-          </w:tblBorders>
-          <w:tblCellMar>
-            <w:left w:w="70" w:type="dxa"/>
-            <w:right w:w="70" w:type="dxa"/>
-          </w:tblCellMar>
-        </w:tblPrEx>
-        <w:trPr>
-          <w:trHeight w:val="331"/>
-        </w:trPr>
-        <w:tc>
-          <w:tcPr>
-            <w:tcW w:w="8891" w:type="dxa"/>
-          </w:tcPr>
-          <w:p>
-            <w:pPr>
-              <w:pStyle w:val="Standard"/>
-              <w:ind w:left="-3"/>
-              <w:rPr>
-                <w:rFonts w:ascii="FreeMono" w:hAnsi="FreeMono"/>
-                <w:sz w:val="22"/>
-                <w:szCs w:val="22"/>
-              </w:rPr>
-            </w:pPr>
-            <w:proofErr w:type="spellStart"/>
-            <w:r>
-              <w:rPr>
-                <w:rFonts w:ascii="FreeMono" w:hAnsi="FreeMono"/>
-                <w:sz w:val="22"/>
-                <w:szCs w:val="22"/>
-              </w:rPr>
-              <w:t>TIENE.cod_material</w:t>
-            </w:r>
-            <w:proofErr w:type="spellEnd"/>
-            <w:r>
-              <w:rPr>
-                <w:rFonts w:ascii="FreeMono" w:hAnsi="FreeMono"/>
-                <w:sz w:val="22"/>
-                <w:szCs w:val="22"/>
-              </w:rPr>
-              <w:t xml:space="preserve"> </w:t>
-            </w:r>
-            <w:r>
-              <w:rPr>
-                <w:rFonts w:ascii="FreeMono" w:hAnsi="FreeMono"/>
-                <w:sz w:val="22"/>
-                <w:szCs w:val="22"/>
-                <w:lang w:val="en-US"/>
-              </w:rPr>
-              <w:sym w:font="Wingdings" w:char="F0E0"/>
-            </w:r>
-            <w:r>
-              <w:rPr>
-                <w:rFonts w:ascii="FreeMono" w:hAnsi="FreeMono"/>
-                <w:sz w:val="22"/>
-                <w:szCs w:val="22"/>
-              </w:rPr>
-              <w:t xml:space="preserve"> </w:t>
-            </w:r>
-            <w:proofErr w:type="spellStart"/>
-            <w:r>
-              <w:rPr>
-                <w:rFonts w:ascii="FreeMono" w:hAnsi="FreeMono"/>
-                <w:sz w:val="22"/>
-                <w:szCs w:val="22"/>
-              </w:rPr>
-              <w:t>MaterialInformatico.codigo</w:t>
-            </w:r>
-            <w:proofErr w:type="spellEnd"/>
-          </w:p>
-        </w:tc>
-        <w:tc>
-          <w:tcPr>
-            <w:tcW w:w="1022" w:type="dxa"/>
-          </w:tcPr>
-          <w:p>
-            <w:pPr>
-              <w:pStyle w:val="TableContents"/>
-              <w:jc w:val="center"/>
-              <w:rPr>
-                <w:rFonts w:ascii="FreeMono" w:hAnsi="FreeMono"/>
-                <w:sz w:val="20"/>
-                <w:szCs w:val="20"/>
-              </w:rPr>
-            </w:pPr>
-            <w:r>
-              <w:rPr>
-                <w:rFonts w:ascii="FreeMono" w:hAnsi="FreeMono"/>
-                <w:sz w:val="20"/>
-                <w:szCs w:val="20"/>
-              </w:rPr>
-              <w:t>NO</w:t>
-            </w:r>
-          </w:p>
-        </w:tc>
-        <w:tc>
-          <w:tcPr>
-            <w:tcW w:w="2327" w:type="dxa"/>
-          </w:tcPr>
-          <w:p>
-            <w:pPr>
-              <w:pStyle w:val="TableContents"/>
-              <w:jc w:val="center"/>
-              <w:rPr>
-                <w:rFonts w:ascii="FreeMono" w:hAnsi="FreeMono"/>
-                <w:sz w:val="20"/>
-                <w:szCs w:val="20"/>
-              </w:rPr>
-            </w:pPr>
-            <w:r>
-              <w:rPr>
-                <w:rFonts w:ascii="FreeMono" w:hAnsi="FreeMono"/>
-                <w:sz w:val="20"/>
-                <w:szCs w:val="20"/>
-              </w:rPr>
-              <w:t>PROPAGAR</w:t>
-            </w:r>
-          </w:p>
-        </w:tc>
-        <w:tc>
-          <w:tcPr>
-            <w:tcW w:w="2325" w:type="dxa"/>
-          </w:tcPr>
-          <w:p>
-            <w:pPr>
-              <w:pStyle w:val="TableContents"/>
-              <w:jc w:val="center"/>
-              <w:rPr>
-                <w:rFonts w:ascii="FreeMono" w:hAnsi="FreeMono"/>
-                <w:sz w:val="20"/>
-                <w:szCs w:val="20"/>
-              </w:rPr>
-            </w:pPr>
-            <w:r>
-              <w:rPr>
-                <w:rFonts w:ascii="FreeMono" w:hAnsi="FreeMono"/>
-                <w:sz w:val="20"/>
-                <w:szCs w:val="20"/>
-              </w:rPr>
-              <w:t>PROPAGAR</w:t>
-            </w:r>
-          </w:p>
-        </w:tc>
-      </w:tr>
     </w:tbl>
     <w:p>
       <w:pPr>
@@ -6755,6 +6376,42 @@
     <w:p>
       <w:pPr>
         <w:pStyle w:val="Prrafodelista"/>
+        <w:spacing w:line="240" w:lineRule="auto"/>
+        <w:rPr>
+          <w:rFonts w:cs="Microsoft Sans Serif"/>
+          <w:noProof/>
+          <w:sz w:val="26"/>
+          <w:szCs w:val="26"/>
+        </w:rPr>
+      </w:pPr>
+    </w:p>
+    <w:p>
+      <w:pPr>
+        <w:pStyle w:val="Prrafodelista"/>
+        <w:spacing w:line="240" w:lineRule="auto"/>
+        <w:rPr>
+          <w:rFonts w:cs="Microsoft Sans Serif"/>
+          <w:noProof/>
+          <w:sz w:val="26"/>
+          <w:szCs w:val="26"/>
+        </w:rPr>
+      </w:pPr>
+    </w:p>
+    <w:p>
+      <w:pPr>
+        <w:pStyle w:val="Prrafodelista"/>
+        <w:spacing w:line="240" w:lineRule="auto"/>
+        <w:rPr>
+          <w:rFonts w:cs="Microsoft Sans Serif"/>
+          <w:noProof/>
+          <w:sz w:val="26"/>
+          <w:szCs w:val="26"/>
+        </w:rPr>
+      </w:pPr>
+    </w:p>
+    <w:p>
+      <w:pPr>
+        <w:pStyle w:val="Prrafodelista"/>
         <w:numPr>
           <w:ilvl w:val="0"/>
           <w:numId w:val="1"/>
@@ -6774,6 +6431,7 @@
           <w:sz w:val="26"/>
           <w:szCs w:val="26"/>
         </w:rPr>
+        <w:lastRenderedPageBreak/>
         <w:t>Incidencia</w:t>
       </w:r>
     </w:p>
@@ -6849,7 +6507,6 @@
           <w:sz w:val="26"/>
           <w:szCs w:val="26"/>
         </w:rPr>
-        <w:lastRenderedPageBreak/>
         <w:t xml:space="preserve">Descripcion Varchar(512), </w:t>
       </w:r>
     </w:p>
@@ -7311,6 +6968,102 @@
     <w:p>
       <w:pPr>
         <w:pStyle w:val="Prrafodelista"/>
+        <w:spacing w:line="240" w:lineRule="auto"/>
+        <w:rPr>
+          <w:rFonts w:cs="Microsoft Sans Serif"/>
+          <w:noProof/>
+          <w:sz w:val="26"/>
+          <w:szCs w:val="26"/>
+        </w:rPr>
+      </w:pPr>
+    </w:p>
+    <w:p>
+      <w:pPr>
+        <w:pStyle w:val="Prrafodelista"/>
+        <w:spacing w:line="240" w:lineRule="auto"/>
+        <w:rPr>
+          <w:rFonts w:cs="Microsoft Sans Serif"/>
+          <w:noProof/>
+          <w:sz w:val="26"/>
+          <w:szCs w:val="26"/>
+        </w:rPr>
+      </w:pPr>
+    </w:p>
+    <w:p>
+      <w:pPr>
+        <w:pStyle w:val="Prrafodelista"/>
+        <w:spacing w:line="240" w:lineRule="auto"/>
+        <w:rPr>
+          <w:rFonts w:cs="Microsoft Sans Serif"/>
+          <w:noProof/>
+          <w:sz w:val="26"/>
+          <w:szCs w:val="26"/>
+        </w:rPr>
+      </w:pPr>
+    </w:p>
+    <w:p>
+      <w:pPr>
+        <w:pStyle w:val="Prrafodelista"/>
+        <w:spacing w:line="240" w:lineRule="auto"/>
+        <w:rPr>
+          <w:rFonts w:cs="Microsoft Sans Serif"/>
+          <w:noProof/>
+          <w:sz w:val="26"/>
+          <w:szCs w:val="26"/>
+        </w:rPr>
+      </w:pPr>
+    </w:p>
+    <w:p>
+      <w:pPr>
+        <w:pStyle w:val="Prrafodelista"/>
+        <w:spacing w:line="240" w:lineRule="auto"/>
+        <w:rPr>
+          <w:rFonts w:cs="Microsoft Sans Serif"/>
+          <w:noProof/>
+          <w:sz w:val="26"/>
+          <w:szCs w:val="26"/>
+        </w:rPr>
+      </w:pPr>
+    </w:p>
+    <w:p>
+      <w:pPr>
+        <w:pStyle w:val="Prrafodelista"/>
+        <w:spacing w:line="240" w:lineRule="auto"/>
+        <w:rPr>
+          <w:rFonts w:cs="Microsoft Sans Serif"/>
+          <w:noProof/>
+          <w:sz w:val="26"/>
+          <w:szCs w:val="26"/>
+        </w:rPr>
+      </w:pPr>
+    </w:p>
+    <w:p>
+      <w:pPr>
+        <w:pStyle w:val="Prrafodelista"/>
+        <w:spacing w:line="240" w:lineRule="auto"/>
+        <w:rPr>
+          <w:rFonts w:cs="Microsoft Sans Serif"/>
+          <w:noProof/>
+          <w:sz w:val="26"/>
+          <w:szCs w:val="26"/>
+        </w:rPr>
+      </w:pPr>
+    </w:p>
+    <w:p>
+      <w:pPr>
+        <w:pStyle w:val="Prrafodelista"/>
+        <w:spacing w:line="240" w:lineRule="auto"/>
+        <w:rPr>
+          <w:rFonts w:cs="Microsoft Sans Serif"/>
+          <w:noProof/>
+          <w:sz w:val="26"/>
+          <w:szCs w:val="26"/>
+        </w:rPr>
+      </w:pPr>
+    </w:p>
+    <w:p>
+      <w:pPr>
+        <w:pStyle w:val="Prrafodelista"/>
         <w:numPr>
           <w:ilvl w:val="0"/>
           <w:numId w:val="1"/>
@@ -7430,16 +7183,34 @@
           <w:sz w:val="26"/>
           <w:szCs w:val="26"/>
         </w:rPr>
-        <w:t>Articulo</w:t>
-      </w:r>
-      <w:r>
-        <w:rPr>
-          <w:rFonts w:cs="Microsoft Sans Serif"/>
-          <w:noProof/>
-          <w:sz w:val="26"/>
-          <w:szCs w:val="26"/>
-        </w:rPr>
-        <w:t xml:space="preserve"> Varchar(512), </w:t>
+        <w:t>Cod_Materia</w:t>
+      </w:r>
+      <w:r>
+        <w:rPr>
+          <w:rFonts w:cs="Microsoft Sans Serif"/>
+          <w:noProof/>
+          <w:sz w:val="26"/>
+          <w:szCs w:val="26"/>
+        </w:rPr>
+        <w:t xml:space="preserve"> </w:t>
+      </w:r>
+      <w:r>
+        <w:rPr>
+          <w:rFonts w:cs="Microsoft Sans Serif"/>
+          <w:noProof/>
+          <w:sz w:val="26"/>
+          <w:szCs w:val="26"/>
+        </w:rPr>
+        <w:t xml:space="preserve">Char(9) </w:t>
+      </w:r>
+      <w:r>
+        <w:rPr>
+          <w:rFonts w:cs="Microsoft Sans Serif"/>
+          <w:noProof/>
+          <w:sz w:val="26"/>
+          <w:szCs w:val="26"/>
+        </w:rPr>
+        <w:t>,</w:t>
       </w:r>
     </w:p>
     <w:p>
@@ -7489,6 +7260,49 @@
           <w:sz w:val="26"/>
           <w:szCs w:val="26"/>
         </w:rPr>
+        <w:t xml:space="preserve">Codigo_PEDIDO </w:t>
+      </w:r>
+      <w:r>
+        <w:rPr>
+          <w:rFonts w:cs="Microsoft Sans Serif"/>
+          <w:noProof/>
+          <w:sz w:val="26"/>
+          <w:szCs w:val="26"/>
+        </w:rPr>
+        <w:t xml:space="preserve">Char(9) </w:t>
+      </w:r>
+      <w:r>
+        <w:rPr>
+          <w:rFonts w:cs="Microsoft Sans Serif"/>
+          <w:noProof/>
+          <w:sz w:val="26"/>
+          <w:szCs w:val="26"/>
+        </w:rPr>
+        <w:t>,</w:t>
+      </w:r>
+    </w:p>
+    <w:p>
+      <w:pPr>
+        <w:pStyle w:val="Prrafodelista"/>
+        <w:numPr>
+          <w:ilvl w:val="1"/>
+          <w:numId w:val="1"/>
+        </w:numPr>
+        <w:spacing w:line="240" w:lineRule="auto"/>
+        <w:rPr>
+          <w:rFonts w:cs="Microsoft Sans Serif"/>
+          <w:noProof/>
+          <w:sz w:val="26"/>
+          <w:szCs w:val="26"/>
+        </w:rPr>
+      </w:pPr>
+      <w:r>
+        <w:rPr>
+          <w:rFonts w:cs="Microsoft Sans Serif"/>
+          <w:noProof/>
+          <w:sz w:val="26"/>
+          <w:szCs w:val="26"/>
+        </w:rPr>
         <w:t>Codigo_</w:t>
       </w:r>
       <w:r>
@@ -7498,7 +7312,7 @@
           <w:sz w:val="26"/>
           <w:szCs w:val="26"/>
         </w:rPr>
-        <w:t>PEDIDO</w:t>
+        <w:t>Linea</w:t>
       </w:r>
       <w:r>
         <w:rPr>
@@ -7518,6 +7332,15 @@
         </w:rPr>
         <w:t xml:space="preserve">Char(9) </w:t>
       </w:r>
+      <w:r>
+        <w:rPr>
+          <w:rFonts w:cs="Microsoft Sans Serif"/>
+          <w:noProof/>
+          <w:sz w:val="26"/>
+          <w:szCs w:val="26"/>
+        </w:rPr>
+        <w:t>,</w:t>
+      </w:r>
     </w:p>
     <w:p>
       <w:pPr>
@@ -7566,7 +7389,6 @@
           <w:sz w:val="26"/>
           <w:szCs w:val="26"/>
         </w:rPr>
-        <w:lastRenderedPageBreak/>
         <w:t>}</w:t>
       </w:r>
     </w:p>
@@ -7870,6 +7692,30 @@
     <w:p>
       <w:pPr>
         <w:pStyle w:val="Prrafodelista"/>
+        <w:spacing w:line="240" w:lineRule="auto"/>
+        <w:rPr>
+          <w:rFonts w:cs="Microsoft Sans Serif"/>
+          <w:noProof/>
+          <w:sz w:val="26"/>
+          <w:szCs w:val="26"/>
+        </w:rPr>
+      </w:pPr>
+    </w:p>
+    <w:p>
+      <w:pPr>
+        <w:pStyle w:val="Prrafodelista"/>
+        <w:spacing w:line="240" w:lineRule="auto"/>
+        <w:rPr>
+          <w:rFonts w:cs="Microsoft Sans Serif"/>
+          <w:noProof/>
+          <w:sz w:val="26"/>
+          <w:szCs w:val="26"/>
+        </w:rPr>
+      </w:pPr>
+    </w:p>
+    <w:p>
+      <w:pPr>
+        <w:pStyle w:val="Prrafodelista"/>
         <w:numPr>
           <w:ilvl w:val="0"/>
           <w:numId w:val="5"/>
@@ -8201,7 +8047,6 @@
           <w:sz w:val="26"/>
           <w:szCs w:val="26"/>
         </w:rPr>
-        <w:lastRenderedPageBreak/>
         <w:t>MaterialInventariable{}</w:t>
       </w:r>
     </w:p>
@@ -8450,6 +8295,18 @@
     <w:p>
       <w:pPr>
         <w:pStyle w:val="Prrafodelista"/>
+        <w:spacing w:line="240" w:lineRule="auto"/>
+        <w:rPr>
+          <w:rFonts w:cs="Microsoft Sans Serif"/>
+          <w:noProof/>
+          <w:sz w:val="26"/>
+          <w:szCs w:val="26"/>
+        </w:rPr>
+      </w:pPr>
+    </w:p>
+    <w:p>
+      <w:pPr>
+        <w:pStyle w:val="Prrafodelista"/>
         <w:numPr>
           <w:ilvl w:val="0"/>
           <w:numId w:val="3"/>
@@ -8469,6 +8326,7 @@
           <w:sz w:val="26"/>
           <w:szCs w:val="26"/>
         </w:rPr>
+        <w:lastRenderedPageBreak/>
         <w:t>Software</w:t>
       </w:r>
     </w:p>
@@ -8803,6 +8661,138 @@
     <w:p>
       <w:pPr>
         <w:pStyle w:val="Prrafodelista"/>
+        <w:spacing w:line="240" w:lineRule="auto"/>
+        <w:rPr>
+          <w:rFonts w:cs="Microsoft Sans Serif"/>
+          <w:noProof/>
+          <w:sz w:val="26"/>
+          <w:szCs w:val="26"/>
+        </w:rPr>
+      </w:pPr>
+    </w:p>
+    <w:p>
+      <w:pPr>
+        <w:pStyle w:val="Prrafodelista"/>
+        <w:spacing w:line="240" w:lineRule="auto"/>
+        <w:rPr>
+          <w:rFonts w:cs="Microsoft Sans Serif"/>
+          <w:noProof/>
+          <w:sz w:val="26"/>
+          <w:szCs w:val="26"/>
+        </w:rPr>
+      </w:pPr>
+    </w:p>
+    <w:p>
+      <w:pPr>
+        <w:pStyle w:val="Prrafodelista"/>
+        <w:spacing w:line="240" w:lineRule="auto"/>
+        <w:rPr>
+          <w:rFonts w:cs="Microsoft Sans Serif"/>
+          <w:noProof/>
+          <w:sz w:val="26"/>
+          <w:szCs w:val="26"/>
+        </w:rPr>
+      </w:pPr>
+    </w:p>
+    <w:p>
+      <w:pPr>
+        <w:pStyle w:val="Prrafodelista"/>
+        <w:spacing w:line="240" w:lineRule="auto"/>
+        <w:rPr>
+          <w:rFonts w:cs="Microsoft Sans Serif"/>
+          <w:noProof/>
+          <w:sz w:val="26"/>
+          <w:szCs w:val="26"/>
+        </w:rPr>
+      </w:pPr>
+    </w:p>
+    <w:p>
+      <w:pPr>
+        <w:pStyle w:val="Prrafodelista"/>
+        <w:spacing w:line="240" w:lineRule="auto"/>
+        <w:rPr>
+          <w:rFonts w:cs="Microsoft Sans Serif"/>
+          <w:noProof/>
+          <w:sz w:val="26"/>
+          <w:szCs w:val="26"/>
+        </w:rPr>
+      </w:pPr>
+    </w:p>
+    <w:p>
+      <w:pPr>
+        <w:pStyle w:val="Prrafodelista"/>
+        <w:spacing w:line="240" w:lineRule="auto"/>
+        <w:rPr>
+          <w:rFonts w:cs="Microsoft Sans Serif"/>
+          <w:noProof/>
+          <w:sz w:val="26"/>
+          <w:szCs w:val="26"/>
+        </w:rPr>
+      </w:pPr>
+    </w:p>
+    <w:p>
+      <w:pPr>
+        <w:pStyle w:val="Prrafodelista"/>
+        <w:spacing w:line="240" w:lineRule="auto"/>
+        <w:rPr>
+          <w:rFonts w:cs="Microsoft Sans Serif"/>
+          <w:noProof/>
+          <w:sz w:val="26"/>
+          <w:szCs w:val="26"/>
+        </w:rPr>
+      </w:pPr>
+    </w:p>
+    <w:p>
+      <w:pPr>
+        <w:pStyle w:val="Prrafodelista"/>
+        <w:spacing w:line="240" w:lineRule="auto"/>
+        <w:rPr>
+          <w:rFonts w:cs="Microsoft Sans Serif"/>
+          <w:noProof/>
+          <w:sz w:val="26"/>
+          <w:szCs w:val="26"/>
+        </w:rPr>
+      </w:pPr>
+    </w:p>
+    <w:p>
+      <w:pPr>
+        <w:pStyle w:val="Prrafodelista"/>
+        <w:spacing w:line="240" w:lineRule="auto"/>
+        <w:rPr>
+          <w:rFonts w:cs="Microsoft Sans Serif"/>
+          <w:noProof/>
+          <w:sz w:val="26"/>
+          <w:szCs w:val="26"/>
+        </w:rPr>
+      </w:pPr>
+    </w:p>
+    <w:p>
+      <w:pPr>
+        <w:pStyle w:val="Prrafodelista"/>
+        <w:spacing w:line="240" w:lineRule="auto"/>
+        <w:rPr>
+          <w:rFonts w:cs="Microsoft Sans Serif"/>
+          <w:noProof/>
+          <w:sz w:val="26"/>
+          <w:szCs w:val="26"/>
+        </w:rPr>
+      </w:pPr>
+    </w:p>
+    <w:p>
+      <w:pPr>
+        <w:pStyle w:val="Prrafodelista"/>
+        <w:spacing w:line="240" w:lineRule="auto"/>
+        <w:rPr>
+          <w:rFonts w:cs="Microsoft Sans Serif"/>
+          <w:noProof/>
+          <w:sz w:val="26"/>
+          <w:szCs w:val="26"/>
+        </w:rPr>
+      </w:pPr>
+    </w:p>
+    <w:p>
+      <w:pPr>
+        <w:pStyle w:val="Prrafodelista"/>
         <w:numPr>
           <w:ilvl w:val="0"/>
           <w:numId w:val="1"/>
@@ -8822,6 +8812,7 @@
           <w:sz w:val="26"/>
           <w:szCs w:val="26"/>
         </w:rPr>
+        <w:lastRenderedPageBreak/>
         <w:t>Sobremesa</w:t>
       </w:r>
     </w:p>
@@ -9175,6 +9166,128 @@
     </w:p>
     <w:p>
       <w:pPr>
+        <w:rPr>
+          <w:rFonts w:cs="Microsoft Sans Serif"/>
+          <w:noProof/>
+          <w:sz w:val="26"/>
+          <w:szCs w:val="26"/>
+        </w:rPr>
+      </w:pPr>
+    </w:p>
+    <w:p>
+      <w:pPr>
+        <w:rPr>
+          <w:rFonts w:cs="Microsoft Sans Serif"/>
+          <w:noProof/>
+          <w:sz w:val="26"/>
+          <w:szCs w:val="26"/>
+        </w:rPr>
+      </w:pPr>
+    </w:p>
+    <w:p>
+      <w:pPr>
+        <w:rPr>
+          <w:rFonts w:cs="Microsoft Sans Serif"/>
+          <w:noProof/>
+          <w:sz w:val="26"/>
+          <w:szCs w:val="26"/>
+        </w:rPr>
+      </w:pPr>
+    </w:p>
+    <w:p>
+      <w:pPr>
+        <w:rPr>
+          <w:rFonts w:cs="Microsoft Sans Serif"/>
+          <w:noProof/>
+          <w:sz w:val="26"/>
+          <w:szCs w:val="26"/>
+        </w:rPr>
+      </w:pPr>
+    </w:p>
+    <w:p>
+      <w:pPr>
+        <w:rPr>
+          <w:rFonts w:cs="Microsoft Sans Serif"/>
+          <w:noProof/>
+          <w:sz w:val="26"/>
+          <w:szCs w:val="26"/>
+        </w:rPr>
+      </w:pPr>
+    </w:p>
+    <w:p>
+      <w:pPr>
+        <w:rPr>
+          <w:rFonts w:cs="Microsoft Sans Serif"/>
+          <w:noProof/>
+          <w:sz w:val="26"/>
+          <w:szCs w:val="26"/>
+        </w:rPr>
+      </w:pPr>
+    </w:p>
+    <w:p>
+      <w:pPr>
+        <w:rPr>
+          <w:rFonts w:cs="Microsoft Sans Serif"/>
+          <w:noProof/>
+          <w:sz w:val="26"/>
+          <w:szCs w:val="26"/>
+        </w:rPr>
+      </w:pPr>
+    </w:p>
+    <w:p>
+      <w:pPr>
+        <w:rPr>
+          <w:rFonts w:cs="Microsoft Sans Serif"/>
+          <w:noProof/>
+          <w:sz w:val="26"/>
+          <w:szCs w:val="26"/>
+        </w:rPr>
+      </w:pPr>
+    </w:p>
+    <w:p>
+      <w:pPr>
+        <w:rPr>
+          <w:rFonts w:cs="Microsoft Sans Serif"/>
+          <w:noProof/>
+          <w:sz w:val="26"/>
+          <w:szCs w:val="26"/>
+        </w:rPr>
+      </w:pPr>
+    </w:p>
+    <w:p>
+      <w:pPr>
+        <w:rPr>
+          <w:rFonts w:cs="Microsoft Sans Serif"/>
+          <w:noProof/>
+          <w:sz w:val="26"/>
+          <w:szCs w:val="26"/>
+        </w:rPr>
+      </w:pPr>
+    </w:p>
+    <w:p>
+      <w:pPr>
+        <w:rPr>
+          <w:rFonts w:cs="Microsoft Sans Serif"/>
+          <w:noProof/>
+          <w:sz w:val="26"/>
+          <w:szCs w:val="26"/>
+        </w:rPr>
+      </w:pPr>
+    </w:p>
+    <w:p>
+      <w:pPr>
+        <w:rPr>
+          <w:rFonts w:cs="Microsoft Sans Serif"/>
+          <w:noProof/>
+          <w:sz w:val="26"/>
+          <w:szCs w:val="26"/>
+        </w:rPr>
+      </w:pPr>
+      <w:bookmarkStart w:id="0" w:name="_GoBack"/>
+      <w:bookmarkEnd w:id="0"/>
+    </w:p>
+    <w:p>
+      <w:pPr>
         <w:pStyle w:val="Prrafodelista"/>
         <w:numPr>
           <w:ilvl w:val="0"/>
@@ -9195,6 +9308,7 @@
           <w:sz w:val="26"/>
           <w:szCs w:val="26"/>
         </w:rPr>
+        <w:lastRenderedPageBreak/>
         <w:t>Portatil</w:t>
       </w:r>
     </w:p>
@@ -9445,7 +9559,6 @@
           <w:sz w:val="26"/>
           <w:szCs w:val="26"/>
         </w:rPr>
-        <w:lastRenderedPageBreak/>
         <w:t xml:space="preserve">Disquetera Varchar(50), </w:t>
       </w:r>
     </w:p>
@@ -10054,158 +10167,6 @@
         </w:rPr>
         <w:t>}</w:t>
       </w:r>
-    </w:p>
-    <w:p>
-      <w:pPr>
-        <w:pStyle w:val="Textbody"/>
-        <w:rPr>
-          <w:rFonts w:asciiTheme="minorHAnsi" w:hAnsiTheme="minorHAnsi"/>
-        </w:rPr>
-      </w:pPr>
-    </w:p>
-    <w:p>
-      <w:pPr>
-        <w:pStyle w:val="Textbody"/>
-        <w:numPr>
-          <w:ilvl w:val="0"/>
-          <w:numId w:val="6"/>
-        </w:numPr>
-        <w:rPr>
-          <w:rFonts w:asciiTheme="minorHAnsi" w:hAnsiTheme="minorHAnsi"/>
-        </w:rPr>
-      </w:pPr>
-      <w:r>
-        <w:rPr>
-          <w:rFonts w:asciiTheme="minorHAnsi" w:hAnsiTheme="minorHAnsi"/>
-        </w:rPr>
-        <w:t>Tiene</w:t>
-      </w:r>
-    </w:p>
-    <w:p>
-      <w:pPr>
-        <w:pStyle w:val="Prrafodelista"/>
-        <w:numPr>
-          <w:ilvl w:val="1"/>
-          <w:numId w:val="2"/>
-        </w:numPr>
-        <w:spacing w:line="240" w:lineRule="auto"/>
-        <w:rPr>
-          <w:rFonts w:cs="Microsoft Sans Serif"/>
-          <w:noProof/>
-          <w:sz w:val="26"/>
-          <w:szCs w:val="26"/>
-        </w:rPr>
-      </w:pPr>
-      <w:r>
-        <w:rPr>
-          <w:rFonts w:cs="Microsoft Sans Serif"/>
-          <w:noProof/>
-          <w:sz w:val="26"/>
-          <w:szCs w:val="26"/>
-        </w:rPr>
-        <w:t>{</w:t>
-      </w:r>
-    </w:p>
-    <w:p>
-      <w:pPr>
-        <w:pStyle w:val="Prrafodelista"/>
-        <w:numPr>
-          <w:ilvl w:val="1"/>
-          <w:numId w:val="2"/>
-        </w:numPr>
-        <w:spacing w:line="240" w:lineRule="auto"/>
-        <w:rPr>
-          <w:rFonts w:cs="Microsoft Sans Serif"/>
-          <w:noProof/>
-          <w:sz w:val="26"/>
-          <w:szCs w:val="26"/>
-        </w:rPr>
-      </w:pPr>
-      <w:r>
-        <w:rPr>
-          <w:rFonts w:cs="Microsoft Sans Serif"/>
-          <w:noProof/>
-          <w:sz w:val="26"/>
-          <w:szCs w:val="26"/>
-        </w:rPr>
-        <w:t>cod_pedido char(9)</w:t>
-      </w:r>
-      <w:r>
-        <w:rPr>
-          <w:rFonts w:cs="Microsoft Sans Serif"/>
-          <w:noProof/>
-          <w:sz w:val="26"/>
-          <w:szCs w:val="26"/>
-        </w:rPr>
-        <w:t>,</w:t>
-      </w:r>
-    </w:p>
-    <w:p>
-      <w:pPr>
-        <w:pStyle w:val="Prrafodelista"/>
-        <w:numPr>
-          <w:ilvl w:val="1"/>
-          <w:numId w:val="2"/>
-        </w:numPr>
-        <w:spacing w:line="240" w:lineRule="auto"/>
-        <w:rPr>
-          <w:rFonts w:cs="Microsoft Sans Serif"/>
-          <w:noProof/>
-          <w:sz w:val="26"/>
-          <w:szCs w:val="26"/>
-        </w:rPr>
-      </w:pPr>
-      <w:r>
-        <w:rPr>
-          <w:rFonts w:cs="Microsoft Sans Serif"/>
-          <w:noProof/>
-          <w:sz w:val="26"/>
-          <w:szCs w:val="26"/>
-        </w:rPr>
-        <w:t>cod_material char(9)</w:t>
-      </w:r>
-      <w:r>
-        <w:rPr>
-          <w:rFonts w:cs="Microsoft Sans Serif"/>
-          <w:noProof/>
-          <w:sz w:val="26"/>
-          <w:szCs w:val="26"/>
-        </w:rPr>
-        <w:t>,</w:t>
-      </w:r>
-    </w:p>
-    <w:p>
-      <w:pPr>
-        <w:pStyle w:val="Prrafodelista"/>
-        <w:numPr>
-          <w:ilvl w:val="1"/>
-          <w:numId w:val="2"/>
-        </w:numPr>
-        <w:spacing w:line="240" w:lineRule="auto"/>
-        <w:rPr>
-          <w:rFonts w:cs="Microsoft Sans Serif"/>
-          <w:noProof/>
-          <w:sz w:val="26"/>
-          <w:szCs w:val="26"/>
-        </w:rPr>
-      </w:pPr>
-      <w:r>
-        <w:rPr>
-          <w:rFonts w:cs="Microsoft Sans Serif"/>
-          <w:noProof/>
-          <w:sz w:val="26"/>
-          <w:szCs w:val="26"/>
-        </w:rPr>
-        <w:t>}</w:t>
-      </w:r>
-    </w:p>
-    <w:p>
-      <w:pPr>
-        <w:pStyle w:val="Textbody"/>
-        <w:rPr>
-          <w:rFonts w:asciiTheme="minorHAnsi" w:hAnsiTheme="minorHAnsi"/>
-        </w:rPr>
-      </w:pPr>
     </w:p>
     <w:sectPr>
       <w:headerReference w:type="default" r:id="rId8"/>
@@ -10218,7 +10179,7 @@
 </file>
 
 <file path=word/endnotes.xml><?xml version="1.0" encoding="utf-8"?>
-<w:endnotes xmlns:wpc="http://schemas.microsoft.com/office/word/2010/wordprocessingCanvas" xmlns:mc="http://schemas.openxmlformats.org/markup-compatibility/2006" xmlns:o="urn:schemas-microsoft-com:office:office" xmlns:r="http://schemas.openxmlformats.org/officeDocument/2006/relationships" xmlns:m="http://schemas.openxmlformats.org/officeDocument/2006/math" xmlns:v="urn:schemas-microsoft-com:vml" xmlns:wp14="http://schemas.microsoft.com/office/word/2010/wordprocessingDrawing" xmlns:wp="http://schemas.openxmlformats.org/drawingml/2006/wordprocessingDrawing" xmlns:w10="urn:schemas-microsoft-com:office:word" xmlns:w="http://schemas.openxmlformats.org/wordprocessingml/2006/main" xmlns:w14="http://schemas.microsoft.com/office/word/2010/wordml" xmlns:w15="http://schemas.microsoft.com/office/word/2012/wordml" xmlns:wpg="http://schemas.microsoft.com/office/word/2010/wordprocessingGroup" xmlns:wpi="http://schemas.microsoft.com/office/word/2010/wordprocessingInk" xmlns:wne="http://schemas.microsoft.com/office/word/2006/wordml" xmlns:wps="http://schemas.microsoft.com/office/word/2010/wordprocessingShape" mc:Ignorable="w14 w15 wp14">
+<w:endnotes xmlns:wpc="http://schemas.microsoft.com/office/word/2010/wordprocessingCanvas" xmlns:mo="http://schemas.microsoft.com/office/mac/office/2008/main" xmlns:mc="http://schemas.openxmlformats.org/markup-compatibility/2006" xmlns:mv="urn:schemas-microsoft-com:mac:vml" xmlns:o="urn:schemas-microsoft-com:office:office" xmlns:r="http://schemas.openxmlformats.org/officeDocument/2006/relationships" xmlns:m="http://schemas.openxmlformats.org/officeDocument/2006/math" xmlns:v="urn:schemas-microsoft-com:vml" xmlns:wp14="http://schemas.microsoft.com/office/word/2010/wordprocessingDrawing" xmlns:wp="http://schemas.openxmlformats.org/drawingml/2006/wordprocessingDrawing" xmlns:w10="urn:schemas-microsoft-com:office:word" xmlns:w="http://schemas.openxmlformats.org/wordprocessingml/2006/main" xmlns:w14="http://schemas.microsoft.com/office/word/2010/wordml" xmlns:w15="http://schemas.microsoft.com/office/word/2012/wordml" xmlns:wpg="http://schemas.microsoft.com/office/word/2010/wordprocessingGroup" xmlns:wpi="http://schemas.microsoft.com/office/word/2010/wordprocessingInk" xmlns:wne="http://schemas.microsoft.com/office/word/2006/wordml" xmlns:wps="http://schemas.microsoft.com/office/word/2010/wordprocessingShape" mc:Ignorable="w14 w15 wp14">
   <w:endnote w:type="separator" w:id="-1">
     <w:p>
       <w:r>
@@ -10237,7 +10198,7 @@
 </file>
 
 <file path=word/footnotes.xml><?xml version="1.0" encoding="utf-8"?>
-<w:footnotes xmlns:wpc="http://schemas.microsoft.com/office/word/2010/wordprocessingCanvas" xmlns:mc="http://schemas.openxmlformats.org/markup-compatibility/2006" xmlns:o="urn:schemas-microsoft-com:office:office" xmlns:r="http://schemas.openxmlformats.org/officeDocument/2006/relationships" xmlns:m="http://schemas.openxmlformats.org/officeDocument/2006/math" xmlns:v="urn:schemas-microsoft-com:vml" xmlns:wp14="http://schemas.microsoft.com/office/word/2010/wordprocessingDrawing" xmlns:wp="http://schemas.openxmlformats.org/drawingml/2006/wordprocessingDrawing" xmlns:w10="urn:schemas-microsoft-com:office:word" xmlns:w="http://schemas.openxmlformats.org/wordprocessingml/2006/main" xmlns:w14="http://schemas.microsoft.com/office/word/2010/wordml" xmlns:w15="http://schemas.microsoft.com/office/word/2012/wordml" xmlns:wpg="http://schemas.microsoft.com/office/word/2010/wordprocessingGroup" xmlns:wpi="http://schemas.microsoft.com/office/word/2010/wordprocessingInk" xmlns:wne="http://schemas.microsoft.com/office/word/2006/wordml" xmlns:wps="http://schemas.microsoft.com/office/word/2010/wordprocessingShape" mc:Ignorable="w14 w15 wp14">
+<w:footnotes xmlns:wpc="http://schemas.microsoft.com/office/word/2010/wordprocessingCanvas" xmlns:mo="http://schemas.microsoft.com/office/mac/office/2008/main" xmlns:mc="http://schemas.openxmlformats.org/markup-compatibility/2006" xmlns:mv="urn:schemas-microsoft-com:mac:vml" xmlns:o="urn:schemas-microsoft-com:office:office" xmlns:r="http://schemas.openxmlformats.org/officeDocument/2006/relationships" xmlns:m="http://schemas.openxmlformats.org/officeDocument/2006/math" xmlns:v="urn:schemas-microsoft-com:vml" xmlns:wp14="http://schemas.microsoft.com/office/word/2010/wordprocessingDrawing" xmlns:wp="http://schemas.openxmlformats.org/drawingml/2006/wordprocessingDrawing" xmlns:w10="urn:schemas-microsoft-com:office:word" xmlns:w="http://schemas.openxmlformats.org/wordprocessingml/2006/main" xmlns:w14="http://schemas.microsoft.com/office/word/2010/wordml" xmlns:w15="http://schemas.microsoft.com/office/word/2012/wordml" xmlns:wpg="http://schemas.microsoft.com/office/word/2010/wordprocessingGroup" xmlns:wpi="http://schemas.microsoft.com/office/word/2010/wordprocessingInk" xmlns:wne="http://schemas.microsoft.com/office/word/2006/wordml" xmlns:wps="http://schemas.microsoft.com/office/word/2010/wordprocessingShape" mc:Ignorable="w14 w15 wp14">
   <w:footnote w:type="separator" w:id="-1">
     <w:p>
       <w:r>
@@ -10259,7 +10220,7 @@
 </file>
 
 <file path=word/header1.xml><?xml version="1.0" encoding="utf-8"?>
-<w:hdr xmlns:wpc="http://schemas.microsoft.com/office/word/2010/wordprocessingCanvas" xmlns:mc="http://schemas.openxmlformats.org/markup-compatibility/2006" xmlns:o="urn:schemas-microsoft-com:office:office" xmlns:r="http://schemas.openxmlformats.org/officeDocument/2006/relationships" xmlns:m="http://schemas.openxmlformats.org/officeDocument/2006/math" xmlns:v="urn:schemas-microsoft-com:vml" xmlns:wp14="http://schemas.microsoft.com/office/word/2010/wordprocessingDrawing" xmlns:wp="http://schemas.openxmlformats.org/drawingml/2006/wordprocessingDrawing" xmlns:w10="urn:schemas-microsoft-com:office:word" xmlns:w="http://schemas.openxmlformats.org/wordprocessingml/2006/main" xmlns:w14="http://schemas.microsoft.com/office/word/2010/wordml" xmlns:w15="http://schemas.microsoft.com/office/word/2012/wordml" xmlns:wpg="http://schemas.microsoft.com/office/word/2010/wordprocessingGroup" xmlns:wpi="http://schemas.microsoft.com/office/word/2010/wordprocessingInk" xmlns:wne="http://schemas.microsoft.com/office/word/2006/wordml" xmlns:wps="http://schemas.microsoft.com/office/word/2010/wordprocessingShape" mc:Ignorable="w14 w15 wp14">
+<w:hdr xmlns:wpc="http://schemas.microsoft.com/office/word/2010/wordprocessingCanvas" xmlns:mo="http://schemas.microsoft.com/office/mac/office/2008/main" xmlns:mc="http://schemas.openxmlformats.org/markup-compatibility/2006" xmlns:mv="urn:schemas-microsoft-com:mac:vml" xmlns:o="urn:schemas-microsoft-com:office:office" xmlns:r="http://schemas.openxmlformats.org/officeDocument/2006/relationships" xmlns:m="http://schemas.openxmlformats.org/officeDocument/2006/math" xmlns:v="urn:schemas-microsoft-com:vml" xmlns:wp14="http://schemas.microsoft.com/office/word/2010/wordprocessingDrawing" xmlns:wp="http://schemas.openxmlformats.org/drawingml/2006/wordprocessingDrawing" xmlns:w10="urn:schemas-microsoft-com:office:word" xmlns:w="http://schemas.openxmlformats.org/wordprocessingml/2006/main" xmlns:w14="http://schemas.microsoft.com/office/word/2010/wordml" xmlns:w15="http://schemas.microsoft.com/office/word/2012/wordml" xmlns:wpg="http://schemas.microsoft.com/office/word/2010/wordprocessingGroup" xmlns:wpi="http://schemas.microsoft.com/office/word/2010/wordprocessingInk" xmlns:wne="http://schemas.microsoft.com/office/word/2006/wordml" xmlns:wps="http://schemas.microsoft.com/office/word/2010/wordprocessingShape" mc:Ignorable="w14 w15 wp14">
   <w:p>
     <w:pPr>
       <w:pStyle w:val="Encabezado"/>
@@ -10330,8 +10291,8 @@
 </file>
 
 <file path=word/numbering.xml><?xml version="1.0" encoding="utf-8"?>
-<w:numbering xmlns:wpc="http://schemas.microsoft.com/office/word/2010/wordprocessingCanvas" xmlns:mc="http://schemas.openxmlformats.org/markup-compatibility/2006" xmlns:o="urn:schemas-microsoft-com:office:office" xmlns:r="http://schemas.openxmlformats.org/officeDocument/2006/relationships" xmlns:m="http://schemas.openxmlformats.org/officeDocument/2006/math" xmlns:v="urn:schemas-microsoft-com:vml" xmlns:wp14="http://schemas.microsoft.com/office/word/2010/wordprocessingDrawing" xmlns:wp="http://schemas.openxmlformats.org/drawingml/2006/wordprocessingDrawing" xmlns:w10="urn:schemas-microsoft-com:office:word" xmlns:w="http://schemas.openxmlformats.org/wordprocessingml/2006/main" xmlns:w14="http://schemas.microsoft.com/office/word/2010/wordml" xmlns:w15="http://schemas.microsoft.com/office/word/2012/wordml" xmlns:wpg="http://schemas.microsoft.com/office/word/2010/wordprocessingGroup" xmlns:wpi="http://schemas.microsoft.com/office/word/2010/wordprocessingInk" xmlns:wne="http://schemas.microsoft.com/office/word/2006/wordml" xmlns:wps="http://schemas.microsoft.com/office/word/2010/wordprocessingShape" mc:Ignorable="w14 w15 wp14">
-  <w:abstractNum w:abstractNumId="0" w15:restartNumberingAfterBreak="0">
+<w:numbering xmlns:wpc="http://schemas.microsoft.com/office/word/2010/wordprocessingCanvas" xmlns:mo="http://schemas.microsoft.com/office/mac/office/2008/main" xmlns:mc="http://schemas.openxmlformats.org/markup-compatibility/2006" xmlns:mv="urn:schemas-microsoft-com:mac:vml" xmlns:o="urn:schemas-microsoft-com:office:office" xmlns:r="http://schemas.openxmlformats.org/officeDocument/2006/relationships" xmlns:m="http://schemas.openxmlformats.org/officeDocument/2006/math" xmlns:v="urn:schemas-microsoft-com:vml" xmlns:wp14="http://schemas.microsoft.com/office/word/2010/wordprocessingDrawing" xmlns:wp="http://schemas.openxmlformats.org/drawingml/2006/wordprocessingDrawing" xmlns:w10="urn:schemas-microsoft-com:office:word" xmlns:w="http://schemas.openxmlformats.org/wordprocessingml/2006/main" xmlns:w14="http://schemas.microsoft.com/office/word/2010/wordml" xmlns:w15="http://schemas.microsoft.com/office/word/2012/wordml" xmlns:wpg="http://schemas.microsoft.com/office/word/2010/wordprocessingGroup" xmlns:wpi="http://schemas.microsoft.com/office/word/2010/wordprocessingInk" xmlns:wne="http://schemas.microsoft.com/office/word/2006/wordml" xmlns:wps="http://schemas.microsoft.com/office/word/2010/wordprocessingShape" mc:Ignorable="w14 w15 wp14">
+  <w:abstractNum w:abstractNumId="0">
     <w:nsid w:val="130446C1"/>
     <w:multiLevelType w:val="hybridMultilevel"/>
     <w:tmpl w:val="48E636B8"/>
@@ -10444,7 +10405,7 @@
       </w:rPr>
     </w:lvl>
   </w:abstractNum>
-  <w:abstractNum w:abstractNumId="1" w15:restartNumberingAfterBreak="0">
+  <w:abstractNum w:abstractNumId="1">
     <w:nsid w:val="15614C58"/>
     <w:multiLevelType w:val="hybridMultilevel"/>
     <w:tmpl w:val="01E04E9C"/>
@@ -10557,7 +10518,7 @@
       </w:rPr>
     </w:lvl>
   </w:abstractNum>
-  <w:abstractNum w:abstractNumId="2" w15:restartNumberingAfterBreak="0">
+  <w:abstractNum w:abstractNumId="2">
     <w:nsid w:val="196A37B5"/>
     <w:multiLevelType w:val="hybridMultilevel"/>
     <w:tmpl w:val="BB0AF9EC"/>
@@ -10670,7 +10631,7 @@
       </w:rPr>
     </w:lvl>
   </w:abstractNum>
-  <w:abstractNum w:abstractNumId="3" w15:restartNumberingAfterBreak="0">
+  <w:abstractNum w:abstractNumId="3">
     <w:nsid w:val="37D51AE7"/>
     <w:multiLevelType w:val="hybridMultilevel"/>
     <w:tmpl w:val="8BB05D04"/>
@@ -10783,7 +10744,7 @@
       </w:rPr>
     </w:lvl>
   </w:abstractNum>
-  <w:abstractNum w:abstractNumId="4" w15:restartNumberingAfterBreak="0">
+  <w:abstractNum w:abstractNumId="4">
     <w:nsid w:val="4CBB7885"/>
     <w:multiLevelType w:val="hybridMultilevel"/>
     <w:tmpl w:val="B9462606"/>
@@ -10896,7 +10857,7 @@
       </w:rPr>
     </w:lvl>
   </w:abstractNum>
-  <w:abstractNum w:abstractNumId="5" w15:restartNumberingAfterBreak="0">
+  <w:abstractNum w:abstractNumId="5">
     <w:nsid w:val="5B7C6A98"/>
     <w:multiLevelType w:val="hybridMultilevel"/>
     <w:tmpl w:val="41909048"/>
@@ -11009,7 +10970,7 @@
       </w:rPr>
     </w:lvl>
   </w:abstractNum>
-  <w:abstractNum w:abstractNumId="6" w15:restartNumberingAfterBreak="0">
+  <w:abstractNum w:abstractNumId="6">
     <w:nsid w:val="5EF06C44"/>
     <w:multiLevelType w:val="multilevel"/>
     <w:tmpl w:val="68B2CD46"/>
@@ -11167,7 +11128,7 @@
       </w:pPr>
     </w:pPrDefault>
   </w:docDefaults>
-  <w:latentStyles w:defLockedState="0" w:defUIPriority="99" w:defSemiHidden="0" w:defUnhideWhenUsed="0" w:defQFormat="0" w:count="371">
+  <w:latentStyles w:defLockedState="0" w:defUIPriority="99" w:defSemiHidden="0" w:defUnhideWhenUsed="0" w:defQFormat="0" w:count="382">
     <w:lsdException w:name="Normal" w:uiPriority="0" w:qFormat="1"/>
     <w:lsdException w:name="heading 1" w:uiPriority="9" w:qFormat="1"/>
     <w:lsdException w:name="heading 2" w:semiHidden="1" w:uiPriority="9" w:unhideWhenUsed="1" w:qFormat="1"/>
@@ -11273,7 +11234,6 @@
     <w:lsdException w:name="HTML Sample" w:semiHidden="1" w:unhideWhenUsed="1"/>
     <w:lsdException w:name="HTML Typewriter" w:semiHidden="1" w:unhideWhenUsed="1"/>
     <w:lsdException w:name="HTML Variable" w:semiHidden="1" w:unhideWhenUsed="1"/>
-    <w:lsdException w:name="Normal Table" w:semiHidden="1" w:unhideWhenUsed="1"/>
     <w:lsdException w:name="annotation subject" w:semiHidden="1" w:unhideWhenUsed="1"/>
     <w:lsdException w:name="No List" w:semiHidden="1" w:unhideWhenUsed="1"/>
     <w:lsdException w:name="Outline List 1" w:semiHidden="1" w:unhideWhenUsed="1"/>
@@ -11319,11 +11279,9 @@
     <w:lsdException w:name="Table Subtle 1" w:semiHidden="1" w:unhideWhenUsed="1"/>
     <w:lsdException w:name="Table Subtle 2" w:semiHidden="1" w:unhideWhenUsed="1"/>
     <w:lsdException w:name="Table Web 1" w:semiHidden="1" w:unhideWhenUsed="1"/>
-    <w:lsdException w:name="Table Web 2" w:semiHidden="1" w:unhideWhenUsed="1"/>
     <w:lsdException w:name="Table Web 3" w:semiHidden="1" w:unhideWhenUsed="1"/>
     <w:lsdException w:name="Balloon Text" w:semiHidden="1" w:unhideWhenUsed="1"/>
     <w:lsdException w:name="Table Grid" w:uiPriority="39"/>
-    <w:lsdException w:name="Table Theme" w:semiHidden="1" w:unhideWhenUsed="1"/>
     <w:lsdException w:name="Placeholder Text" w:semiHidden="1"/>
     <w:lsdException w:name="No Spacing" w:uiPriority="1" w:qFormat="1"/>
     <w:lsdException w:name="Light Shading" w:uiPriority="60"/>
@@ -11539,6 +11497,8 @@
     <w:lsdException w:name="List Table 5 Dark Accent 6" w:uiPriority="50"/>
     <w:lsdException w:name="List Table 6 Colorful Accent 6" w:uiPriority="51"/>
     <w:lsdException w:name="List Table 7 Colorful Accent 6" w:uiPriority="52"/>
+    <w:lsdException w:name="Mention" w:semiHidden="1" w:unhideWhenUsed="1"/>
+    <w:lsdException w:name="Smart Hyperlink" w:semiHidden="1" w:unhideWhenUsed="1"/>
   </w:latentStyles>
   <w:style w:type="paragraph" w:default="1" w:styleId="Normal">
     <w:name w:val="Normal"/>
@@ -11751,7 +11711,7 @@
 </file>
 
 <file path=word/glossary/document.xml><?xml version="1.0" encoding="utf-8"?>
-<w:glossaryDocument xmlns:wpc="http://schemas.microsoft.com/office/word/2010/wordprocessingCanvas" xmlns:mc="http://schemas.openxmlformats.org/markup-compatibility/2006" xmlns:o="urn:schemas-microsoft-com:office:office" xmlns:r="http://schemas.openxmlformats.org/officeDocument/2006/relationships" xmlns:m="http://schemas.openxmlformats.org/officeDocument/2006/math" xmlns:v="urn:schemas-microsoft-com:vml" xmlns:wp14="http://schemas.microsoft.com/office/word/2010/wordprocessingDrawing" xmlns:wp="http://schemas.openxmlformats.org/drawingml/2006/wordprocessingDrawing" xmlns:w10="urn:schemas-microsoft-com:office:word" xmlns:w="http://schemas.openxmlformats.org/wordprocessingml/2006/main" xmlns:w14="http://schemas.microsoft.com/office/word/2010/wordml" xmlns:w15="http://schemas.microsoft.com/office/word/2012/wordml" xmlns:wpg="http://schemas.microsoft.com/office/word/2010/wordprocessingGroup" xmlns:wpi="http://schemas.microsoft.com/office/word/2010/wordprocessingInk" xmlns:wne="http://schemas.microsoft.com/office/word/2006/wordml" xmlns:wps="http://schemas.microsoft.com/office/word/2010/wordprocessingShape" mc:Ignorable="w14 w15 wp14">
+<w:glossaryDocument xmlns:wpc="http://schemas.microsoft.com/office/word/2010/wordprocessingCanvas" xmlns:mo="http://schemas.microsoft.com/office/mac/office/2008/main" xmlns:mc="http://schemas.openxmlformats.org/markup-compatibility/2006" xmlns:mv="urn:schemas-microsoft-com:mac:vml" xmlns:o="urn:schemas-microsoft-com:office:office" xmlns:r="http://schemas.openxmlformats.org/officeDocument/2006/relationships" xmlns:m="http://schemas.openxmlformats.org/officeDocument/2006/math" xmlns:v="urn:schemas-microsoft-com:vml" xmlns:wp14="http://schemas.microsoft.com/office/word/2010/wordprocessingDrawing" xmlns:wp="http://schemas.openxmlformats.org/drawingml/2006/wordprocessingDrawing" xmlns:w10="urn:schemas-microsoft-com:office:word" xmlns:w="http://schemas.openxmlformats.org/wordprocessingml/2006/main" xmlns:w14="http://schemas.microsoft.com/office/word/2010/wordml" xmlns:w15="http://schemas.microsoft.com/office/word/2012/wordml" xmlns:wpg="http://schemas.microsoft.com/office/word/2010/wordprocessingGroup" xmlns:wpi="http://schemas.microsoft.com/office/word/2010/wordprocessingInk" xmlns:wne="http://schemas.microsoft.com/office/word/2006/wordml" xmlns:wps="http://schemas.microsoft.com/office/word/2010/wordprocessingShape" mc:Ignorable="w14 w15 wp14">
   <w:docParts>
     <w:docPart>
       <w:docPartPr>
@@ -11776,7 +11736,7 @@
           <w:r>
             <w:rPr>
               <w:rFonts w:asciiTheme="majorHAnsi" w:eastAsiaTheme="majorEastAsia" w:hAnsiTheme="majorHAnsi" w:cstheme="majorBidi"/>
-              <w:color w:val="5B9BD5" w:themeColor="accent1"/>
+              <w:color w:val="4472C4" w:themeColor="accent1"/>
               <w:sz w:val="27"/>
               <w:szCs w:val="27"/>
             </w:rPr>
@@ -11794,7 +11754,7 @@
   <w:font w:name="Symbol">
     <w:panose1 w:val="05050102010706020507"/>
     <w:charset w:val="02"/>
-    <w:family w:val="roman"/>
+    <w:family w:val="auto"/>
     <w:pitch w:val="variable"/>
     <w:sig w:usb0="00000000" w:usb1="10000000" w:usb2="00000000" w:usb3="00000000" w:csb0="80000000" w:csb1="00000000"/>
   </w:font>
@@ -11803,14 +11763,14 @@
     <w:charset w:val="00"/>
     <w:family w:val="roman"/>
     <w:pitch w:val="variable"/>
-    <w:sig w:usb0="E0002EFF" w:usb1="C000785B" w:usb2="00000009" w:usb3="00000000" w:csb0="000001FF" w:csb1="00000000"/>
+    <w:sig w:usb0="E0002AEF" w:usb1="C0007841" w:usb2="00000009" w:usb3="00000000" w:csb0="000001FF" w:csb1="00000000"/>
   </w:font>
   <w:font w:name="Courier New">
     <w:panose1 w:val="02070309020205020404"/>
     <w:charset w:val="00"/>
-    <w:family w:val="modern"/>
+    <w:family w:val="roman"/>
     <w:pitch w:val="fixed"/>
-    <w:sig w:usb0="E0002EFF" w:usb1="C0007843" w:usb2="00000009" w:usb3="00000000" w:csb0="000001FF" w:csb1="00000000"/>
+    <w:sig w:usb0="E0002AFF" w:usb1="C0007843" w:usb2="00000009" w:usb3="00000000" w:csb0="000001FF" w:csb1="00000000"/>
   </w:font>
   <w:font w:name="Wingdings">
     <w:panose1 w:val="05000000000000000000"/>
@@ -11836,10 +11796,9 @@
     <w:charset w:val="00"/>
     <w:family w:val="swiss"/>
     <w:pitch w:val="variable"/>
-    <w:sig w:usb0="E0002EFF" w:usb1="C000785B" w:usb2="00000009" w:usb3="00000000" w:csb0="000001FF" w:csb1="00000000"/>
+    <w:sig w:usb0="E0002AFF" w:usb1="C0007843" w:usb2="00000009" w:usb3="00000000" w:csb0="000001FF" w:csb1="00000000"/>
   </w:font>
   <w:font w:name="Liberation Sans">
-    <w:panose1 w:val="020B0604020202020204"/>
     <w:charset w:val="00"/>
     <w:family w:val="swiss"/>
     <w:pitch w:val="variable"/>
@@ -11856,7 +11815,6 @@
     <w:pitch w:val="variable"/>
   </w:font>
   <w:font w:name="OpenSymbol">
-    <w:panose1 w:val="05010000000000000000"/>
     <w:charset w:val="00"/>
     <w:family w:val="auto"/>
     <w:pitch w:val="variable"/>
@@ -11867,16 +11825,14 @@
     <w:charset w:val="00"/>
     <w:family w:val="swiss"/>
     <w:pitch w:val="variable"/>
-    <w:sig w:usb0="E0002EFF" w:usb1="C000247B" w:usb2="00000009" w:usb3="00000000" w:csb0="000001FF" w:csb1="00000000"/>
+    <w:sig w:usb0="E00002FF" w:usb1="4000ACFF" w:usb2="00000001" w:usb3="00000000" w:csb0="0000019F" w:csb1="00000000"/>
   </w:font>
   <w:font w:name="Mangal">
-    <w:altName w:val="Liberation Mono"/>
-    <w:panose1 w:val="00000400000000000000"/>
-    <w:charset w:val="01"/>
-    <w:family w:val="roman"/>
-    <w:notTrueType/>
+    <w:panose1 w:val="02040503050203030202"/>
+    <w:charset w:val="00"/>
+    <w:family w:val="auto"/>
     <w:pitch w:val="variable"/>
-    <w:sig w:usb0="00002000" w:usb1="00000000" w:usb2="00000000" w:usb3="00000000" w:csb0="00000000" w:csb1="00000000"/>
+    <w:sig w:usb0="00008003" w:usb1="00000000" w:usb2="00000000" w:usb3="00000000" w:csb0="00000001" w:csb1="00000000"/>
   </w:font>
   <w:font w:name="FreeMono">
     <w:altName w:val="Calibri"/>
@@ -11889,25 +11845,22 @@
     <w:charset w:val="00"/>
     <w:family w:val="swiss"/>
     <w:pitch w:val="variable"/>
-    <w:sig w:usb0="E5002EFF" w:usb1="C000605B" w:usb2="00000029" w:usb3="00000000" w:csb0="000101FF" w:csb1="00000000"/>
+    <w:sig w:usb0="E1002AFF" w:usb1="C0000002" w:usb2="00000008" w:usb3="00000000" w:csb0="000101FF" w:csb1="00000000"/>
   </w:font>
   <w:font w:name="Calibri Light">
     <w:panose1 w:val="020F0302020204030204"/>
     <w:charset w:val="00"/>
     <w:family w:val="swiss"/>
     <w:pitch w:val="variable"/>
-    <w:sig w:usb0="E0002AFF" w:usb1="C000247B" w:usb2="00000009" w:usb3="00000000" w:csb0="000001FF" w:csb1="00000000"/>
+    <w:sig w:usb0="A00002EF" w:usb1="4000207B" w:usb2="00000000" w:usb3="00000000" w:csb0="0000019F" w:csb1="00000000"/>
   </w:font>
-  <w:font w:name="Yu Gothic Light">
-    <w:altName w:val="游ゴシック Light"/>
-    <w:panose1 w:val="020B0300000000000000"/>
+  <w:font w:name="游ゴシック Light">
     <w:charset w:val="80"/>
-    <w:family w:val="swiss"/>
+    <w:family w:val="auto"/>
     <w:pitch w:val="variable"/>
     <w:sig w:usb0="E00002FF" w:usb1="2AC7FDFF" w:usb2="00000016" w:usb3="00000000" w:csb0="0002009F" w:csb1="00000000"/>
   </w:font>
-  <w:font w:name="Yu Mincho">
-    <w:altName w:val="游明朝"/>
+  <w:font w:name="游明朝">
     <w:charset w:val="80"/>
     <w:family w:val="roman"/>
     <w:pitch w:val="variable"/>
@@ -11933,6 +11886,7 @@
   <w:rsids>
     <w:rsidRoot w:val="00F421F7"/>
     <w:rsid w:val="003C6375"/>
+    <w:rsid w:val="008136D8"/>
     <w:rsid w:val="00AD2BDB"/>
     <w:rsid w:val="00EF1A9E"/>
     <w:rsid w:val="00F421F7"/>
@@ -11952,8 +11906,8 @@
   </m:mathPr>
   <w:themeFontLang w:val="es-ES"/>
   <w:clrSchemeMapping w:bg1="light1" w:t1="dark1" w:bg2="light2" w:t2="dark2" w:accent1="accent1" w:accent2="accent2" w:accent3="accent3" w:accent4="accent4" w:accent5="accent5" w:accent6="accent6" w:hyperlink="hyperlink" w:followedHyperlink="followedHyperlink"/>
-  <w:decimalSymbol w:val="."/>
-  <w:listSeparator w:val=","/>
+  <w:decimalSymbol w:val=","/>
+  <w:listSeparator w:val=";"/>
   <w15:chartTrackingRefBased/>
 </w:settings>
 </file>
@@ -11975,7 +11929,7 @@
       </w:pPr>
     </w:pPrDefault>
   </w:docDefaults>
-  <w:latentStyles w:defLockedState="0" w:defUIPriority="99" w:defSemiHidden="0" w:defUnhideWhenUsed="0" w:defQFormat="0" w:count="371">
+  <w:latentStyles w:defLockedState="0" w:defUIPriority="99" w:defSemiHidden="0" w:defUnhideWhenUsed="0" w:defQFormat="0" w:count="382">
     <w:lsdException w:name="Normal" w:uiPriority="0" w:qFormat="1"/>
     <w:lsdException w:name="heading 1" w:uiPriority="9" w:qFormat="1"/>
     <w:lsdException w:name="heading 2" w:semiHidden="1" w:uiPriority="9" w:unhideWhenUsed="1" w:qFormat="1"/>
@@ -12081,7 +12035,6 @@
     <w:lsdException w:name="HTML Sample" w:semiHidden="1" w:unhideWhenUsed="1"/>
     <w:lsdException w:name="HTML Typewriter" w:semiHidden="1" w:unhideWhenUsed="1"/>
     <w:lsdException w:name="HTML Variable" w:semiHidden="1" w:unhideWhenUsed="1"/>
-    <w:lsdException w:name="Normal Table" w:semiHidden="1" w:unhideWhenUsed="1"/>
     <w:lsdException w:name="annotation subject" w:semiHidden="1" w:unhideWhenUsed="1"/>
     <w:lsdException w:name="No List" w:semiHidden="1" w:unhideWhenUsed="1"/>
     <w:lsdException w:name="Outline List 1" w:semiHidden="1" w:unhideWhenUsed="1"/>
@@ -12127,11 +12080,9 @@
     <w:lsdException w:name="Table Subtle 1" w:semiHidden="1" w:unhideWhenUsed="1"/>
     <w:lsdException w:name="Table Subtle 2" w:semiHidden="1" w:unhideWhenUsed="1"/>
     <w:lsdException w:name="Table Web 1" w:semiHidden="1" w:unhideWhenUsed="1"/>
-    <w:lsdException w:name="Table Web 2" w:semiHidden="1" w:unhideWhenUsed="1"/>
     <w:lsdException w:name="Table Web 3" w:semiHidden="1" w:unhideWhenUsed="1"/>
     <w:lsdException w:name="Balloon Text" w:semiHidden="1" w:unhideWhenUsed="1"/>
     <w:lsdException w:name="Table Grid" w:uiPriority="39"/>
-    <w:lsdException w:name="Table Theme" w:semiHidden="1" w:unhideWhenUsed="1"/>
     <w:lsdException w:name="Placeholder Text" w:semiHidden="1"/>
     <w:lsdException w:name="No Spacing" w:uiPriority="1" w:qFormat="1"/>
     <w:lsdException w:name="Light Shading" w:uiPriority="60"/>
@@ -12347,6 +12298,8 @@
     <w:lsdException w:name="List Table 5 Dark Accent 6" w:uiPriority="50"/>
     <w:lsdException w:name="List Table 6 Colorful Accent 6" w:uiPriority="51"/>
     <w:lsdException w:name="List Table 7 Colorful Accent 6" w:uiPriority="52"/>
+    <w:lsdException w:name="Mention" w:semiHidden="1" w:unhideWhenUsed="1"/>
+    <w:lsdException w:name="Smart Hyperlink" w:semiHidden="1" w:unhideWhenUsed="1"/>
   </w:latentStyles>
   <w:style w:type="paragraph" w:default="1" w:styleId="Normal">
     <w:name w:val="Normal"/>
@@ -12394,6 +12347,7 @@
 <w:webSettings xmlns:mc="http://schemas.openxmlformats.org/markup-compatibility/2006" xmlns:r="http://schemas.openxmlformats.org/officeDocument/2006/relationships" xmlns:w="http://schemas.openxmlformats.org/wordprocessingml/2006/main" xmlns:w14="http://schemas.microsoft.com/office/word/2010/wordml" xmlns:w15="http://schemas.microsoft.com/office/word/2012/wordml" mc:Ignorable="w14 w15">
   <w:optimizeForBrowser/>
   <w:allowPNG/>
+  <w:doNotSaveAsSingleFile/>
 </w:webSettings>
 </file>
 

</xml_diff>

<commit_message>
Eliminación de gestión compras
</commit_message>
<xml_diff>
--- a/Bases de datos/Diseño lógico/PasoTablasProyecto.docx
+++ b/Bases de datos/Diseño lógico/PasoTablasProyecto.docx
@@ -2215,119 +2215,8 @@
                 <w:szCs w:val="23"/>
               </w:rPr>
             </w:pPr>
-            <w:r>
-              <w:rPr>
-                <w:rFonts w:ascii="FreeMono" w:hAnsi="FreeMono"/>
-                <w:b/>
-                <w:noProof/>
-                <w:sz w:val="23"/>
-                <w:szCs w:val="23"/>
-              </w:rPr>
-              <w:t>GESTION_COMPRAS</w:t>
-            </w:r>
-            <w:r>
-              <w:rPr>
-                <w:rFonts w:ascii="FreeMono" w:hAnsi="FreeMono"/>
-                <w:b/>
-                <w:noProof/>
-                <w:sz w:val="23"/>
-                <w:szCs w:val="23"/>
-              </w:rPr>
-              <w:t xml:space="preserve">   </w:t>
-            </w:r>
-            <w:r>
-              <w:rPr>
-                <w:rFonts w:ascii="FreeMono" w:hAnsi="FreeMono"/>
-                <w:noProof/>
-                <w:sz w:val="23"/>
-                <w:szCs w:val="23"/>
-              </w:rPr>
-              <w:t>(</w:t>
-            </w:r>
-            <w:r>
-              <w:rPr>
-                <w:rFonts w:ascii="FreeMono" w:hAnsi="FreeMono"/>
-                <w:b/>
-                <w:noProof/>
-                <w:sz w:val="23"/>
-                <w:szCs w:val="23"/>
-              </w:rPr>
-              <w:t>cod_compra</w:t>
-            </w:r>
-            <w:r>
-              <w:rPr>
-                <w:rFonts w:ascii="FreeMono" w:hAnsi="FreeMono"/>
-                <w:noProof/>
-                <w:sz w:val="23"/>
-                <w:szCs w:val="23"/>
-              </w:rPr>
-              <w:t xml:space="preserve">, </w:t>
-            </w:r>
-            <w:r>
-              <w:rPr>
-                <w:rFonts w:ascii="FreeMono" w:hAnsi="FreeMono"/>
-                <w:noProof/>
-                <w:sz w:val="23"/>
-                <w:szCs w:val="23"/>
-              </w:rPr>
-              <w:t xml:space="preserve">Nombre </w:t>
-            </w:r>
-            <w:r>
-              <w:rPr>
-                <w:rFonts w:ascii="FreeMono" w:hAnsi="FreeMono"/>
-                <w:noProof/>
-                <w:sz w:val="23"/>
-                <w:szCs w:val="23"/>
-              </w:rPr>
-              <w:t>,</w:t>
-            </w:r>
-            <w:r>
-              <w:rPr>
-                <w:rFonts w:ascii="FreeMono" w:hAnsi="FreeMono"/>
-                <w:noProof/>
-                <w:sz w:val="23"/>
-                <w:szCs w:val="23"/>
-              </w:rPr>
-              <w:t xml:space="preserve"> Descripcion </w:t>
-            </w:r>
-            <w:r>
-              <w:rPr>
-                <w:rFonts w:ascii="FreeMono" w:hAnsi="FreeMono"/>
-                <w:noProof/>
-                <w:sz w:val="23"/>
-                <w:szCs w:val="23"/>
-              </w:rPr>
-              <w:t>,</w:t>
-            </w:r>
-            <w:r>
-              <w:rPr>
-                <w:rFonts w:ascii="FreeMono" w:hAnsi="FreeMono"/>
-                <w:noProof/>
-                <w:sz w:val="23"/>
-                <w:szCs w:val="23"/>
-              </w:rPr>
-              <w:t xml:space="preserve"> Stock </w:t>
-            </w:r>
-            <w:r>
-              <w:rPr>
-                <w:rFonts w:ascii="FreeMono" w:hAnsi="FreeMono"/>
-                <w:noProof/>
-                <w:sz w:val="23"/>
-                <w:szCs w:val="23"/>
-              </w:rPr>
-              <w:t>Integer, Pvp decimal, Categoria)</w:t>
-            </w:r>
-          </w:p>
-          <w:p>
-            <w:pPr>
-              <w:pStyle w:val="TableContents"/>
-              <w:rPr>
-                <w:rFonts w:ascii="FreeMono" w:hAnsi="FreeMono"/>
-                <w:noProof/>
-                <w:sz w:val="23"/>
-                <w:szCs w:val="23"/>
-              </w:rPr>
-            </w:pPr>
+            <w:bookmarkStart w:id="0" w:name="_GoBack"/>
+            <w:bookmarkEnd w:id="0"/>
           </w:p>
         </w:tc>
       </w:tr>
@@ -5225,8 +5114,6 @@
               </w:rPr>
               <w:t>.</w:t>
             </w:r>
-            <w:bookmarkStart w:id="0" w:name="_GoBack"/>
-            <w:bookmarkEnd w:id="0"/>
             <w:r>
               <w:rPr>
                 <w:rFonts w:ascii="FreeMono" w:hAnsi="FreeMono"/>
@@ -9858,261 +9745,6 @@
           <w:szCs w:val="26"/>
         </w:rPr>
         <w:t>Articulo Varchar(50)</w:t>
-      </w:r>
-    </w:p>
-    <w:p>
-      <w:pPr>
-        <w:pStyle w:val="Prrafodelista"/>
-        <w:numPr>
-          <w:ilvl w:val="1"/>
-          <w:numId w:val="2"/>
-        </w:numPr>
-        <w:spacing w:line="240" w:lineRule="auto"/>
-        <w:rPr>
-          <w:rFonts w:cs="Microsoft Sans Serif"/>
-          <w:noProof/>
-          <w:sz w:val="26"/>
-          <w:szCs w:val="26"/>
-        </w:rPr>
-      </w:pPr>
-      <w:r>
-        <w:rPr>
-          <w:rFonts w:cs="Microsoft Sans Serif"/>
-          <w:noProof/>
-          <w:sz w:val="26"/>
-          <w:szCs w:val="26"/>
-        </w:rPr>
-        <w:t>}</w:t>
-      </w:r>
-    </w:p>
-    <w:p>
-      <w:pPr>
-        <w:pStyle w:val="Prrafodelista"/>
-        <w:spacing w:line="240" w:lineRule="auto"/>
-        <w:rPr>
-          <w:rFonts w:cs="Microsoft Sans Serif"/>
-          <w:noProof/>
-          <w:sz w:val="26"/>
-          <w:szCs w:val="26"/>
-        </w:rPr>
-      </w:pPr>
-    </w:p>
-    <w:p>
-      <w:pPr>
-        <w:pStyle w:val="Prrafodelista"/>
-        <w:numPr>
-          <w:ilvl w:val="0"/>
-          <w:numId w:val="2"/>
-        </w:numPr>
-        <w:spacing w:line="240" w:lineRule="auto"/>
-        <w:rPr>
-          <w:rFonts w:cs="Microsoft Sans Serif"/>
-          <w:noProof/>
-          <w:sz w:val="26"/>
-          <w:szCs w:val="26"/>
-        </w:rPr>
-      </w:pPr>
-      <w:r>
-        <w:rPr>
-          <w:rFonts w:cs="Microsoft Sans Serif"/>
-          <w:noProof/>
-          <w:sz w:val="26"/>
-          <w:szCs w:val="26"/>
-        </w:rPr>
-        <w:t>GestionCompras</w:t>
-      </w:r>
-    </w:p>
-    <w:p>
-      <w:pPr>
-        <w:pStyle w:val="Prrafodelista"/>
-        <w:numPr>
-          <w:ilvl w:val="1"/>
-          <w:numId w:val="2"/>
-        </w:numPr>
-        <w:spacing w:line="240" w:lineRule="auto"/>
-        <w:rPr>
-          <w:rFonts w:cs="Microsoft Sans Serif"/>
-          <w:noProof/>
-          <w:sz w:val="26"/>
-          <w:szCs w:val="26"/>
-        </w:rPr>
-      </w:pPr>
-      <w:r>
-        <w:rPr>
-          <w:rFonts w:cs="Microsoft Sans Serif"/>
-          <w:noProof/>
-          <w:sz w:val="26"/>
-          <w:szCs w:val="26"/>
-        </w:rPr>
-        <w:t>{</w:t>
-      </w:r>
-    </w:p>
-    <w:p>
-      <w:pPr>
-        <w:pStyle w:val="Prrafodelista"/>
-        <w:numPr>
-          <w:ilvl w:val="1"/>
-          <w:numId w:val="2"/>
-        </w:numPr>
-        <w:spacing w:line="240" w:lineRule="auto"/>
-        <w:rPr>
-          <w:rFonts w:cs="Microsoft Sans Serif"/>
-          <w:noProof/>
-          <w:sz w:val="26"/>
-          <w:szCs w:val="26"/>
-        </w:rPr>
-      </w:pPr>
-      <w:r>
-        <w:rPr>
-          <w:rFonts w:cs="Microsoft Sans Serif"/>
-          <w:noProof/>
-          <w:sz w:val="26"/>
-          <w:szCs w:val="26"/>
-        </w:rPr>
-        <w:t>cod_</w:t>
-      </w:r>
-      <w:r>
-        <w:rPr>
-          <w:rFonts w:cs="Microsoft Sans Serif"/>
-          <w:noProof/>
-          <w:sz w:val="26"/>
-          <w:szCs w:val="26"/>
-        </w:rPr>
-        <w:t>compra</w:t>
-      </w:r>
-      <w:r>
-        <w:rPr>
-          <w:rFonts w:cs="Microsoft Sans Serif"/>
-          <w:noProof/>
-          <w:sz w:val="26"/>
-          <w:szCs w:val="26"/>
-        </w:rPr>
-        <w:t xml:space="preserve"> Char(9)</w:t>
-      </w:r>
-    </w:p>
-    <w:p>
-      <w:pPr>
-        <w:pStyle w:val="Prrafodelista"/>
-        <w:numPr>
-          <w:ilvl w:val="1"/>
-          <w:numId w:val="2"/>
-        </w:numPr>
-        <w:spacing w:line="240" w:lineRule="auto"/>
-        <w:rPr>
-          <w:rFonts w:cs="Microsoft Sans Serif"/>
-          <w:noProof/>
-          <w:sz w:val="26"/>
-          <w:szCs w:val="26"/>
-        </w:rPr>
-      </w:pPr>
-      <w:r>
-        <w:rPr>
-          <w:rFonts w:cs="Microsoft Sans Serif"/>
-          <w:noProof/>
-          <w:sz w:val="26"/>
-          <w:szCs w:val="26"/>
-        </w:rPr>
-        <w:t xml:space="preserve">Nombre Varchar(50), </w:t>
-      </w:r>
-    </w:p>
-    <w:p>
-      <w:pPr>
-        <w:pStyle w:val="Prrafodelista"/>
-        <w:numPr>
-          <w:ilvl w:val="1"/>
-          <w:numId w:val="2"/>
-        </w:numPr>
-        <w:spacing w:line="240" w:lineRule="auto"/>
-        <w:rPr>
-          <w:rFonts w:cs="Microsoft Sans Serif"/>
-          <w:noProof/>
-          <w:sz w:val="26"/>
-          <w:szCs w:val="26"/>
-        </w:rPr>
-      </w:pPr>
-      <w:r>
-        <w:rPr>
-          <w:rFonts w:cs="Microsoft Sans Serif"/>
-          <w:noProof/>
-          <w:sz w:val="26"/>
-          <w:szCs w:val="26"/>
-        </w:rPr>
-        <w:t xml:space="preserve">Descripcion Varchar(512), </w:t>
-      </w:r>
-    </w:p>
-    <w:p>
-      <w:pPr>
-        <w:pStyle w:val="Prrafodelista"/>
-        <w:numPr>
-          <w:ilvl w:val="1"/>
-          <w:numId w:val="2"/>
-        </w:numPr>
-        <w:spacing w:line="240" w:lineRule="auto"/>
-        <w:rPr>
-          <w:rFonts w:cs="Microsoft Sans Serif"/>
-          <w:noProof/>
-          <w:sz w:val="26"/>
-          <w:szCs w:val="26"/>
-        </w:rPr>
-      </w:pPr>
-      <w:r>
-        <w:rPr>
-          <w:rFonts w:cs="Microsoft Sans Serif"/>
-          <w:noProof/>
-          <w:sz w:val="26"/>
-          <w:szCs w:val="26"/>
-        </w:rPr>
-        <w:t xml:space="preserve">Stock Integer, </w:t>
-      </w:r>
-    </w:p>
-    <w:p>
-      <w:pPr>
-        <w:pStyle w:val="Prrafodelista"/>
-        <w:numPr>
-          <w:ilvl w:val="1"/>
-          <w:numId w:val="2"/>
-        </w:numPr>
-        <w:spacing w:line="240" w:lineRule="auto"/>
-        <w:rPr>
-          <w:rFonts w:cs="Microsoft Sans Serif"/>
-          <w:noProof/>
-          <w:sz w:val="26"/>
-          <w:szCs w:val="26"/>
-        </w:rPr>
-      </w:pPr>
-      <w:r>
-        <w:rPr>
-          <w:rFonts w:cs="Microsoft Sans Serif"/>
-          <w:noProof/>
-          <w:sz w:val="26"/>
-          <w:szCs w:val="26"/>
-        </w:rPr>
-        <w:t xml:space="preserve">Pvp decimal, </w:t>
-      </w:r>
-    </w:p>
-    <w:p>
-      <w:pPr>
-        <w:pStyle w:val="Prrafodelista"/>
-        <w:numPr>
-          <w:ilvl w:val="1"/>
-          <w:numId w:val="2"/>
-        </w:numPr>
-        <w:spacing w:line="240" w:lineRule="auto"/>
-        <w:rPr>
-          <w:rFonts w:cs="Microsoft Sans Serif"/>
-          <w:noProof/>
-          <w:sz w:val="26"/>
-          <w:szCs w:val="26"/>
-        </w:rPr>
-      </w:pPr>
-      <w:r>
-        <w:rPr>
-          <w:rFonts w:cs="Microsoft Sans Serif"/>
-          <w:noProof/>
-          <w:sz w:val="26"/>
-          <w:szCs w:val="26"/>
-        </w:rPr>
-        <w:t>Categoria Varchar(50)</w:t>
       </w:r>
     </w:p>
     <w:p>
@@ -11863,6 +11495,7 @@
     <w:rsid w:val="00156ECA"/>
     <w:rsid w:val="003C6375"/>
     <w:rsid w:val="008136D8"/>
+    <w:rsid w:val="00A64A7B"/>
     <w:rsid w:val="00AD2BDB"/>
     <w:rsid w:val="00EF1A9E"/>
     <w:rsid w:val="00F421F7"/>

</xml_diff>